<commit_message>
added a lot more methods to dbutils, lot more functionality to app.py
 modified:   .gitignore
        modified:   expense_manager/app/api.docx
        modified:   expense_manager/app/app.py
        modified:   expense_manager/db/ExpenseManager.db
        modified:   expense_manager/db/db_schema.py
        modified:   expense_manager/db/db_utils.py
</commit_message>
<xml_diff>
--- a/expense_manager/app/api.docx
+++ b/expense_manager/app/api.docx
@@ -99,29 +99,7 @@
           <w:szCs w:val="36"/>
           <w:lang w:eastAsia="en-IN"/>
         </w:rPr>
-        <w:t xml:space="preserve">    "username</w:t>
-      </w:r>
-      <w:proofErr w:type="gramStart"/>
-      <w:r>
-        <w:rPr>
-          <w:rFonts w:eastAsia="Times New Roman" w:cstheme="minorHAnsi"/>
-          <w:color w:val="A9B7C6"/>
-          <w:sz w:val="36"/>
-          <w:szCs w:val="36"/>
-          <w:lang w:eastAsia="en-IN"/>
-        </w:rPr>
-        <w:t>" :</w:t>
-      </w:r>
-      <w:proofErr w:type="gramEnd"/>
-      <w:r>
-        <w:rPr>
-          <w:rFonts w:eastAsia="Times New Roman" w:cstheme="minorHAnsi"/>
-          <w:color w:val="A9B7C6"/>
-          <w:sz w:val="36"/>
-          <w:szCs w:val="36"/>
-          <w:lang w:eastAsia="en-IN"/>
-        </w:rPr>
-        <w:t xml:space="preserve"> "</w:t>
+        <w:t xml:space="preserve">    "username" : "</w:t>
       </w:r>
       <w:proofErr w:type="spellStart"/>
       <w:r>
@@ -164,29 +142,7 @@
           <w:szCs w:val="36"/>
           <w:lang w:eastAsia="en-IN"/>
         </w:rPr>
-        <w:t xml:space="preserve">    "password</w:t>
-      </w:r>
-      <w:proofErr w:type="gramStart"/>
-      <w:r>
-        <w:rPr>
-          <w:rFonts w:eastAsia="Times New Roman" w:cstheme="minorHAnsi"/>
-          <w:color w:val="A9B7C6"/>
-          <w:sz w:val="36"/>
-          <w:szCs w:val="36"/>
-          <w:lang w:eastAsia="en-IN"/>
-        </w:rPr>
-        <w:t>" :</w:t>
-      </w:r>
-      <w:proofErr w:type="gramEnd"/>
-      <w:r>
-        <w:rPr>
-          <w:rFonts w:eastAsia="Times New Roman" w:cstheme="minorHAnsi"/>
-          <w:color w:val="A9B7C6"/>
-          <w:sz w:val="36"/>
-          <w:szCs w:val="36"/>
-          <w:lang w:eastAsia="en-IN"/>
-        </w:rPr>
-        <w:t xml:space="preserve"> "Vijay@123"</w:t>
+        <w:t xml:space="preserve">    "password" : "Vijay@123"</w:t>
       </w:r>
     </w:p>
     <w:p>
@@ -361,29 +317,7 @@
           <w:szCs w:val="36"/>
           <w:lang w:eastAsia="en-IN"/>
         </w:rPr>
-        <w:t xml:space="preserve">    "username</w:t>
-      </w:r>
-      <w:proofErr w:type="gramStart"/>
-      <w:r>
-        <w:rPr>
-          <w:rFonts w:eastAsia="Times New Roman" w:cstheme="minorHAnsi"/>
-          <w:color w:val="A9B7C6"/>
-          <w:sz w:val="36"/>
-          <w:szCs w:val="36"/>
-          <w:lang w:eastAsia="en-IN"/>
-        </w:rPr>
-        <w:t>" :</w:t>
-      </w:r>
-      <w:proofErr w:type="gramEnd"/>
-      <w:r>
-        <w:rPr>
-          <w:rFonts w:eastAsia="Times New Roman" w:cstheme="minorHAnsi"/>
-          <w:color w:val="A9B7C6"/>
-          <w:sz w:val="36"/>
-          <w:szCs w:val="36"/>
-          <w:lang w:eastAsia="en-IN"/>
-        </w:rPr>
-        <w:t xml:space="preserve"> "</w:t>
+        <w:t xml:space="preserve">    "username" : "</w:t>
       </w:r>
       <w:proofErr w:type="spellStart"/>
       <w:r>
@@ -426,29 +360,7 @@
           <w:szCs w:val="36"/>
           <w:lang w:eastAsia="en-IN"/>
         </w:rPr>
-        <w:t xml:space="preserve">    "password</w:t>
-      </w:r>
-      <w:proofErr w:type="gramStart"/>
-      <w:r>
-        <w:rPr>
-          <w:rFonts w:eastAsia="Times New Roman" w:cstheme="minorHAnsi"/>
-          <w:color w:val="A9B7C6"/>
-          <w:sz w:val="36"/>
-          <w:szCs w:val="36"/>
-          <w:lang w:eastAsia="en-IN"/>
-        </w:rPr>
-        <w:t>" :</w:t>
-      </w:r>
-      <w:proofErr w:type="gramEnd"/>
-      <w:r>
-        <w:rPr>
-          <w:rFonts w:eastAsia="Times New Roman" w:cstheme="minorHAnsi"/>
-          <w:color w:val="A9B7C6"/>
-          <w:sz w:val="36"/>
-          <w:szCs w:val="36"/>
-          <w:lang w:eastAsia="en-IN"/>
-        </w:rPr>
-        <w:t xml:space="preserve"> "priyav123",</w:t>
+        <w:t xml:space="preserve">    "password" : "priyav123",</w:t>
       </w:r>
     </w:p>
     <w:p>
@@ -483,70 +395,36 @@
         <w:t>confirm_password</w:t>
       </w:r>
       <w:proofErr w:type="spellEnd"/>
-      <w:proofErr w:type="gramStart"/>
-      <w:r>
-        <w:rPr>
-          <w:rFonts w:eastAsia="Times New Roman" w:cstheme="minorHAnsi"/>
-          <w:color w:val="A9B7C6"/>
-          <w:sz w:val="36"/>
-          <w:szCs w:val="36"/>
-          <w:lang w:eastAsia="en-IN"/>
-        </w:rPr>
-        <w:t>" :</w:t>
-      </w:r>
-      <w:proofErr w:type="gramEnd"/>
-      <w:r>
-        <w:rPr>
-          <w:rFonts w:eastAsia="Times New Roman" w:cstheme="minorHAnsi"/>
-          <w:color w:val="A9B7C6"/>
-          <w:sz w:val="36"/>
-          <w:szCs w:val="36"/>
-          <w:lang w:eastAsia="en-IN"/>
-        </w:rPr>
-        <w:t xml:space="preserve"> "priyav123",</w:t>
-      </w:r>
-    </w:p>
-    <w:p>
-      <w:pPr>
-        <w:rPr>
-          <w:rFonts w:eastAsia="Times New Roman" w:cstheme="minorHAnsi"/>
-          <w:color w:val="A9B7C6"/>
-          <w:sz w:val="36"/>
-          <w:szCs w:val="36"/>
-          <w:lang w:eastAsia="en-IN"/>
-        </w:rPr>
-      </w:pPr>
-      <w:r>
-        <w:rPr>
-          <w:rFonts w:eastAsia="Times New Roman" w:cstheme="minorHAnsi"/>
-          <w:color w:val="A9B7C6"/>
-          <w:sz w:val="36"/>
-          <w:szCs w:val="36"/>
-          <w:lang w:eastAsia="en-IN"/>
-        </w:rPr>
-        <w:t xml:space="preserve">    "name</w:t>
-      </w:r>
-      <w:proofErr w:type="gramStart"/>
-      <w:r>
-        <w:rPr>
-          <w:rFonts w:eastAsia="Times New Roman" w:cstheme="minorHAnsi"/>
-          <w:color w:val="A9B7C6"/>
-          <w:sz w:val="36"/>
-          <w:szCs w:val="36"/>
-          <w:lang w:eastAsia="en-IN"/>
-        </w:rPr>
-        <w:t>" :</w:t>
-      </w:r>
-      <w:proofErr w:type="gramEnd"/>
-      <w:r>
-        <w:rPr>
-          <w:rFonts w:eastAsia="Times New Roman" w:cstheme="minorHAnsi"/>
-          <w:color w:val="A9B7C6"/>
-          <w:sz w:val="36"/>
-          <w:szCs w:val="36"/>
-          <w:lang w:eastAsia="en-IN"/>
-        </w:rPr>
-        <w:t xml:space="preserve"> "Priya Venkat",</w:t>
+      <w:r>
+        <w:rPr>
+          <w:rFonts w:eastAsia="Times New Roman" w:cstheme="minorHAnsi"/>
+          <w:color w:val="A9B7C6"/>
+          <w:sz w:val="36"/>
+          <w:szCs w:val="36"/>
+          <w:lang w:eastAsia="en-IN"/>
+        </w:rPr>
+        <w:t>" : "priyav123",</w:t>
+      </w:r>
+    </w:p>
+    <w:p>
+      <w:pPr>
+        <w:rPr>
+          <w:rFonts w:eastAsia="Times New Roman" w:cstheme="minorHAnsi"/>
+          <w:color w:val="A9B7C6"/>
+          <w:sz w:val="36"/>
+          <w:szCs w:val="36"/>
+          <w:lang w:eastAsia="en-IN"/>
+        </w:rPr>
+      </w:pPr>
+      <w:r>
+        <w:rPr>
+          <w:rFonts w:eastAsia="Times New Roman" w:cstheme="minorHAnsi"/>
+          <w:color w:val="A9B7C6"/>
+          <w:sz w:val="36"/>
+          <w:szCs w:val="36"/>
+          <w:lang w:eastAsia="en-IN"/>
+        </w:rPr>
+        <w:t xml:space="preserve">    "name" : "Priya Venkat",</w:t>
       </w:r>
     </w:p>
     <w:p>
@@ -581,27 +459,15 @@
         <w:t>phone_number</w:t>
       </w:r>
       <w:proofErr w:type="spellEnd"/>
-      <w:proofErr w:type="gramStart"/>
-      <w:r>
-        <w:rPr>
-          <w:rFonts w:eastAsia="Times New Roman" w:cstheme="minorHAnsi"/>
-          <w:color w:val="A9B7C6"/>
-          <w:sz w:val="36"/>
-          <w:szCs w:val="36"/>
-          <w:lang w:eastAsia="en-IN"/>
-        </w:rPr>
-        <w:t>" :</w:t>
-      </w:r>
-      <w:proofErr w:type="gramEnd"/>
-      <w:r>
-        <w:rPr>
-          <w:rFonts w:eastAsia="Times New Roman" w:cstheme="minorHAnsi"/>
-          <w:color w:val="A9B7C6"/>
-          <w:sz w:val="36"/>
-          <w:szCs w:val="36"/>
-          <w:lang w:eastAsia="en-IN"/>
-        </w:rPr>
-        <w:t xml:space="preserve"> "9826637887"</w:t>
+      <w:r>
+        <w:rPr>
+          <w:rFonts w:eastAsia="Times New Roman" w:cstheme="minorHAnsi"/>
+          <w:color w:val="A9B7C6"/>
+          <w:sz w:val="36"/>
+          <w:szCs w:val="36"/>
+          <w:lang w:eastAsia="en-IN"/>
+        </w:rPr>
+        <w:t>" : "9826637887"</w:t>
       </w:r>
     </w:p>
     <w:p>
@@ -812,27 +678,15 @@
         <w:t>bank_name</w:t>
       </w:r>
       <w:proofErr w:type="spellEnd"/>
-      <w:proofErr w:type="gramStart"/>
-      <w:r>
-        <w:rPr>
-          <w:rFonts w:eastAsia="Times New Roman" w:cstheme="minorHAnsi"/>
-          <w:color w:val="A9B7C6"/>
-          <w:sz w:val="36"/>
-          <w:szCs w:val="36"/>
-          <w:lang w:eastAsia="en-IN"/>
-        </w:rPr>
-        <w:t>" :</w:t>
-      </w:r>
-      <w:proofErr w:type="gramEnd"/>
-      <w:r>
-        <w:rPr>
-          <w:rFonts w:eastAsia="Times New Roman" w:cstheme="minorHAnsi"/>
-          <w:color w:val="A9B7C6"/>
-          <w:sz w:val="36"/>
-          <w:szCs w:val="36"/>
-          <w:lang w:eastAsia="en-IN"/>
-        </w:rPr>
-        <w:t xml:space="preserve"> "HDFC",</w:t>
+      <w:r>
+        <w:rPr>
+          <w:rFonts w:eastAsia="Times New Roman" w:cstheme="minorHAnsi"/>
+          <w:color w:val="A9B7C6"/>
+          <w:sz w:val="36"/>
+          <w:szCs w:val="36"/>
+          <w:lang w:eastAsia="en-IN"/>
+        </w:rPr>
+        <w:t>" : "HDFC",</w:t>
       </w:r>
     </w:p>
     <w:p>
@@ -865,70 +719,36 @@
         </w:rPr>
         <w:t>username</w:t>
       </w:r>
-      <w:proofErr w:type="gramStart"/>
-      <w:r>
-        <w:rPr>
-          <w:rFonts w:eastAsia="Times New Roman" w:cstheme="minorHAnsi"/>
-          <w:color w:val="A9B7C6"/>
-          <w:sz w:val="36"/>
-          <w:szCs w:val="36"/>
-          <w:lang w:eastAsia="en-IN"/>
-        </w:rPr>
-        <w:t>" :</w:t>
-      </w:r>
-      <w:proofErr w:type="gramEnd"/>
-      <w:r>
-        <w:rPr>
-          <w:rFonts w:eastAsia="Times New Roman" w:cstheme="minorHAnsi"/>
-          <w:color w:val="A9B7C6"/>
-          <w:sz w:val="36"/>
-          <w:szCs w:val="36"/>
-          <w:lang w:eastAsia="en-IN"/>
-        </w:rPr>
-        <w:t xml:space="preserve"> 3,</w:t>
-      </w:r>
-    </w:p>
-    <w:p>
-      <w:pPr>
-        <w:rPr>
-          <w:rFonts w:eastAsia="Times New Roman" w:cstheme="minorHAnsi"/>
-          <w:color w:val="A9B7C6"/>
-          <w:sz w:val="36"/>
-          <w:szCs w:val="36"/>
-          <w:lang w:eastAsia="en-IN"/>
-        </w:rPr>
-      </w:pPr>
-      <w:r>
-        <w:rPr>
-          <w:rFonts w:eastAsia="Times New Roman" w:cstheme="minorHAnsi"/>
-          <w:color w:val="A9B7C6"/>
-          <w:sz w:val="36"/>
-          <w:szCs w:val="36"/>
-          <w:lang w:eastAsia="en-IN"/>
-        </w:rPr>
-        <w:t xml:space="preserve">    "amount</w:t>
-      </w:r>
-      <w:proofErr w:type="gramStart"/>
-      <w:r>
-        <w:rPr>
-          <w:rFonts w:eastAsia="Times New Roman" w:cstheme="minorHAnsi"/>
-          <w:color w:val="A9B7C6"/>
-          <w:sz w:val="36"/>
-          <w:szCs w:val="36"/>
-          <w:lang w:eastAsia="en-IN"/>
-        </w:rPr>
-        <w:t>" :</w:t>
-      </w:r>
-      <w:proofErr w:type="gramEnd"/>
-      <w:r>
-        <w:rPr>
-          <w:rFonts w:eastAsia="Times New Roman" w:cstheme="minorHAnsi"/>
-          <w:color w:val="A9B7C6"/>
-          <w:sz w:val="36"/>
-          <w:szCs w:val="36"/>
-          <w:lang w:eastAsia="en-IN"/>
-        </w:rPr>
-        <w:t xml:space="preserve"> 0</w:t>
+      <w:r>
+        <w:rPr>
+          <w:rFonts w:eastAsia="Times New Roman" w:cstheme="minorHAnsi"/>
+          <w:color w:val="A9B7C6"/>
+          <w:sz w:val="36"/>
+          <w:szCs w:val="36"/>
+          <w:lang w:eastAsia="en-IN"/>
+        </w:rPr>
+        <w:t>" : 3,</w:t>
+      </w:r>
+    </w:p>
+    <w:p>
+      <w:pPr>
+        <w:rPr>
+          <w:rFonts w:eastAsia="Times New Roman" w:cstheme="minorHAnsi"/>
+          <w:color w:val="A9B7C6"/>
+          <w:sz w:val="36"/>
+          <w:szCs w:val="36"/>
+          <w:lang w:eastAsia="en-IN"/>
+        </w:rPr>
+      </w:pPr>
+      <w:r>
+        <w:rPr>
+          <w:rFonts w:eastAsia="Times New Roman" w:cstheme="minorHAnsi"/>
+          <w:color w:val="A9B7C6"/>
+          <w:sz w:val="36"/>
+          <w:szCs w:val="36"/>
+          <w:lang w:eastAsia="en-IN"/>
+        </w:rPr>
+        <w:t xml:space="preserve">    "amount" : 0</w:t>
       </w:r>
     </w:p>
     <w:p>
@@ -1097,29 +917,7 @@
           <w:lang w:eastAsia="en-IN"/>
         </w:rPr>
         <w:lastRenderedPageBreak/>
-        <w:t xml:space="preserve">    "category</w:t>
-      </w:r>
-      <w:proofErr w:type="gramStart"/>
-      <w:r>
-        <w:rPr>
-          <w:rFonts w:eastAsia="Times New Roman" w:cstheme="minorHAnsi"/>
-          <w:color w:val="A9B7C6"/>
-          <w:sz w:val="36"/>
-          <w:szCs w:val="36"/>
-          <w:lang w:eastAsia="en-IN"/>
-        </w:rPr>
-        <w:t>" :</w:t>
-      </w:r>
-      <w:proofErr w:type="gramEnd"/>
-      <w:r>
-        <w:rPr>
-          <w:rFonts w:eastAsia="Times New Roman" w:cstheme="minorHAnsi"/>
-          <w:color w:val="A9B7C6"/>
-          <w:sz w:val="36"/>
-          <w:szCs w:val="36"/>
-          <w:lang w:eastAsia="en-IN"/>
-        </w:rPr>
-        <w:t xml:space="preserve"> "Subscriptions",</w:t>
+        <w:t xml:space="preserve">    "category" : "Subscriptions",</w:t>
       </w:r>
     </w:p>
     <w:p>
@@ -1155,27 +953,15 @@
         <w:t>sub_category</w:t>
       </w:r>
       <w:proofErr w:type="spellEnd"/>
-      <w:proofErr w:type="gramStart"/>
-      <w:r>
-        <w:rPr>
-          <w:rFonts w:eastAsia="Times New Roman" w:cstheme="minorHAnsi"/>
-          <w:color w:val="A9B7C6"/>
-          <w:sz w:val="36"/>
-          <w:szCs w:val="36"/>
-          <w:lang w:eastAsia="en-IN"/>
-        </w:rPr>
-        <w:t>" :</w:t>
-      </w:r>
-      <w:proofErr w:type="gramEnd"/>
-      <w:r>
-        <w:rPr>
-          <w:rFonts w:eastAsia="Times New Roman" w:cstheme="minorHAnsi"/>
-          <w:color w:val="A9B7C6"/>
-          <w:sz w:val="36"/>
-          <w:szCs w:val="36"/>
-          <w:lang w:eastAsia="en-IN"/>
-        </w:rPr>
-        <w:t xml:space="preserve"> "Swimming"</w:t>
+      <w:r>
+        <w:rPr>
+          <w:rFonts w:eastAsia="Times New Roman" w:cstheme="minorHAnsi"/>
+          <w:color w:val="A9B7C6"/>
+          <w:sz w:val="36"/>
+          <w:szCs w:val="36"/>
+          <w:lang w:eastAsia="en-IN"/>
+        </w:rPr>
+        <w:t>" : "Swimming"</w:t>
       </w:r>
     </w:p>
     <w:p>
@@ -1219,20 +1005,8 @@
           <w:szCs w:val="36"/>
           <w:lang w:eastAsia="en-IN"/>
         </w:rPr>
-        <w:t xml:space="preserve">Response </w:t>
-      </w:r>
-      <w:proofErr w:type="gramStart"/>
-      <w:r>
-        <w:rPr>
-          <w:rFonts w:eastAsia="Times New Roman" w:cstheme="minorHAnsi"/>
-          <w:color w:val="A9B7C6"/>
-          <w:sz w:val="36"/>
-          <w:szCs w:val="36"/>
-          <w:lang w:eastAsia="en-IN"/>
-        </w:rPr>
-        <w:t>–“</w:t>
-      </w:r>
-      <w:proofErr w:type="gramEnd"/>
+        <w:t>Response –“</w:t>
+      </w:r>
       <w:r>
         <w:rPr>
           <w:rFonts w:eastAsia="Times New Roman" w:cstheme="minorHAnsi"/>
@@ -1377,242 +1151,120 @@
         <w:t>bank_name</w:t>
       </w:r>
       <w:proofErr w:type="spellEnd"/>
-      <w:proofErr w:type="gramStart"/>
-      <w:r>
-        <w:rPr>
-          <w:rFonts w:eastAsia="Times New Roman" w:cstheme="minorHAnsi"/>
-          <w:color w:val="A9B7C6"/>
-          <w:sz w:val="36"/>
-          <w:szCs w:val="36"/>
-          <w:lang w:eastAsia="en-IN"/>
-        </w:rPr>
-        <w:t>" :</w:t>
-      </w:r>
-      <w:proofErr w:type="gramEnd"/>
-      <w:r>
-        <w:rPr>
-          <w:rFonts w:eastAsia="Times New Roman" w:cstheme="minorHAnsi"/>
-          <w:color w:val="A9B7C6"/>
-          <w:sz w:val="36"/>
-          <w:szCs w:val="36"/>
-          <w:lang w:eastAsia="en-IN"/>
-        </w:rPr>
-        <w:t xml:space="preserve"> "AXIS",</w:t>
-      </w:r>
-    </w:p>
-    <w:p>
-      <w:pPr>
-        <w:rPr>
-          <w:rFonts w:eastAsia="Times New Roman" w:cstheme="minorHAnsi"/>
-          <w:color w:val="A9B7C6"/>
-          <w:sz w:val="36"/>
-          <w:szCs w:val="36"/>
-          <w:lang w:eastAsia="en-IN"/>
-        </w:rPr>
-      </w:pPr>
-      <w:r>
-        <w:rPr>
-          <w:rFonts w:eastAsia="Times New Roman" w:cstheme="minorHAnsi"/>
-          <w:color w:val="A9B7C6"/>
-          <w:sz w:val="36"/>
-          <w:szCs w:val="36"/>
-          <w:lang w:eastAsia="en-IN"/>
-        </w:rPr>
-        <w:t xml:space="preserve">    "id</w:t>
-      </w:r>
-      <w:proofErr w:type="gramStart"/>
-      <w:r>
-        <w:rPr>
-          <w:rFonts w:eastAsia="Times New Roman" w:cstheme="minorHAnsi"/>
-          <w:color w:val="A9B7C6"/>
-          <w:sz w:val="36"/>
-          <w:szCs w:val="36"/>
-          <w:lang w:eastAsia="en-IN"/>
-        </w:rPr>
-        <w:t>" :</w:t>
-      </w:r>
-      <w:proofErr w:type="gramEnd"/>
-      <w:r>
-        <w:rPr>
-          <w:rFonts w:eastAsia="Times New Roman" w:cstheme="minorHAnsi"/>
-          <w:color w:val="A9B7C6"/>
-          <w:sz w:val="36"/>
-          <w:szCs w:val="36"/>
-          <w:lang w:eastAsia="en-IN"/>
-        </w:rPr>
-        <w:t xml:space="preserve"> 3,</w:t>
-      </w:r>
-    </w:p>
-    <w:p>
-      <w:pPr>
-        <w:rPr>
-          <w:rFonts w:eastAsia="Times New Roman" w:cstheme="minorHAnsi"/>
-          <w:color w:val="A9B7C6"/>
-          <w:sz w:val="36"/>
-          <w:szCs w:val="36"/>
-          <w:lang w:eastAsia="en-IN"/>
-        </w:rPr>
-      </w:pPr>
-      <w:r>
-        <w:rPr>
-          <w:rFonts w:eastAsia="Times New Roman" w:cstheme="minorHAnsi"/>
-          <w:color w:val="A9B7C6"/>
-          <w:sz w:val="36"/>
-          <w:szCs w:val="36"/>
-          <w:lang w:eastAsia="en-IN"/>
-        </w:rPr>
-        <w:t xml:space="preserve">    "source</w:t>
-      </w:r>
-      <w:proofErr w:type="gramStart"/>
-      <w:r>
-        <w:rPr>
-          <w:rFonts w:eastAsia="Times New Roman" w:cstheme="minorHAnsi"/>
-          <w:color w:val="A9B7C6"/>
-          <w:sz w:val="36"/>
-          <w:szCs w:val="36"/>
-          <w:lang w:eastAsia="en-IN"/>
-        </w:rPr>
-        <w:t>" :</w:t>
-      </w:r>
-      <w:proofErr w:type="gramEnd"/>
-      <w:r>
-        <w:rPr>
-          <w:rFonts w:eastAsia="Times New Roman" w:cstheme="minorHAnsi"/>
-          <w:color w:val="A9B7C6"/>
-          <w:sz w:val="36"/>
-          <w:szCs w:val="36"/>
-          <w:lang w:eastAsia="en-IN"/>
-        </w:rPr>
-        <w:t xml:space="preserve"> "Inheritance",</w:t>
-      </w:r>
-    </w:p>
-    <w:p>
-      <w:pPr>
-        <w:rPr>
-          <w:rFonts w:eastAsia="Times New Roman" w:cstheme="minorHAnsi"/>
-          <w:color w:val="A9B7C6"/>
-          <w:sz w:val="36"/>
-          <w:szCs w:val="36"/>
-          <w:lang w:eastAsia="en-IN"/>
-        </w:rPr>
-      </w:pPr>
-      <w:r>
-        <w:rPr>
-          <w:rFonts w:eastAsia="Times New Roman" w:cstheme="minorHAnsi"/>
-          <w:color w:val="A9B7C6"/>
-          <w:sz w:val="36"/>
-          <w:szCs w:val="36"/>
-          <w:lang w:eastAsia="en-IN"/>
-        </w:rPr>
-        <w:t xml:space="preserve">    "amount</w:t>
-      </w:r>
-      <w:proofErr w:type="gramStart"/>
-      <w:r>
-        <w:rPr>
-          <w:rFonts w:eastAsia="Times New Roman" w:cstheme="minorHAnsi"/>
-          <w:color w:val="A9B7C6"/>
-          <w:sz w:val="36"/>
-          <w:szCs w:val="36"/>
-          <w:lang w:eastAsia="en-IN"/>
-        </w:rPr>
-        <w:t>" :</w:t>
-      </w:r>
-      <w:proofErr w:type="gramEnd"/>
-      <w:r>
-        <w:rPr>
-          <w:rFonts w:eastAsia="Times New Roman" w:cstheme="minorHAnsi"/>
-          <w:color w:val="A9B7C6"/>
-          <w:sz w:val="36"/>
-          <w:szCs w:val="36"/>
-          <w:lang w:eastAsia="en-IN"/>
-        </w:rPr>
-        <w:t xml:space="preserve"> 100000,</w:t>
-      </w:r>
-    </w:p>
-    <w:p>
-      <w:pPr>
-        <w:rPr>
-          <w:rFonts w:eastAsia="Times New Roman" w:cstheme="minorHAnsi"/>
-          <w:color w:val="A9B7C6"/>
-          <w:sz w:val="36"/>
-          <w:szCs w:val="36"/>
-          <w:lang w:eastAsia="en-IN"/>
-        </w:rPr>
-      </w:pPr>
-      <w:r>
-        <w:rPr>
-          <w:rFonts w:eastAsia="Times New Roman" w:cstheme="minorHAnsi"/>
-          <w:color w:val="A9B7C6"/>
-          <w:sz w:val="36"/>
-          <w:szCs w:val="36"/>
-          <w:lang w:eastAsia="en-IN"/>
-        </w:rPr>
-        <w:t xml:space="preserve">    "date</w:t>
-      </w:r>
-      <w:proofErr w:type="gramStart"/>
-      <w:r>
-        <w:rPr>
-          <w:rFonts w:eastAsia="Times New Roman" w:cstheme="minorHAnsi"/>
-          <w:color w:val="A9B7C6"/>
-          <w:sz w:val="36"/>
-          <w:szCs w:val="36"/>
-          <w:lang w:eastAsia="en-IN"/>
-        </w:rPr>
-        <w:t>" :</w:t>
-      </w:r>
-      <w:proofErr w:type="gramEnd"/>
-      <w:r>
-        <w:rPr>
-          <w:rFonts w:eastAsia="Times New Roman" w:cstheme="minorHAnsi"/>
-          <w:color w:val="A9B7C6"/>
-          <w:sz w:val="36"/>
-          <w:szCs w:val="36"/>
-          <w:lang w:eastAsia="en-IN"/>
-        </w:rPr>
-        <w:t xml:space="preserve"> "2022-08-30",</w:t>
-      </w:r>
-    </w:p>
-    <w:p>
-      <w:pPr>
-        <w:rPr>
-          <w:rFonts w:eastAsia="Times New Roman" w:cstheme="minorHAnsi"/>
-          <w:color w:val="A9B7C6"/>
-          <w:sz w:val="36"/>
-          <w:szCs w:val="36"/>
-          <w:lang w:eastAsia="en-IN"/>
-        </w:rPr>
-      </w:pPr>
-      <w:r>
-        <w:rPr>
-          <w:rFonts w:eastAsia="Times New Roman" w:cstheme="minorHAnsi"/>
-          <w:color w:val="A9B7C6"/>
-          <w:sz w:val="36"/>
-          <w:szCs w:val="36"/>
-          <w:lang w:eastAsia="en-IN"/>
-        </w:rPr>
-        <w:t xml:space="preserve">    "description</w:t>
-      </w:r>
-      <w:proofErr w:type="gramStart"/>
-      <w:r>
-        <w:rPr>
-          <w:rFonts w:eastAsia="Times New Roman" w:cstheme="minorHAnsi"/>
-          <w:color w:val="A9B7C6"/>
-          <w:sz w:val="36"/>
-          <w:szCs w:val="36"/>
-          <w:lang w:eastAsia="en-IN"/>
-        </w:rPr>
-        <w:t>" :</w:t>
-      </w:r>
-      <w:proofErr w:type="gramEnd"/>
-      <w:r>
-        <w:rPr>
-          <w:rFonts w:eastAsia="Times New Roman" w:cstheme="minorHAnsi"/>
-          <w:color w:val="A9B7C6"/>
-          <w:sz w:val="36"/>
-          <w:szCs w:val="36"/>
-          <w:lang w:eastAsia="en-IN"/>
-        </w:rPr>
-        <w:t xml:space="preserve"> "Inheritance from long lost relative"</w:t>
+      <w:r>
+        <w:rPr>
+          <w:rFonts w:eastAsia="Times New Roman" w:cstheme="minorHAnsi"/>
+          <w:color w:val="A9B7C6"/>
+          <w:sz w:val="36"/>
+          <w:szCs w:val="36"/>
+          <w:lang w:eastAsia="en-IN"/>
+        </w:rPr>
+        <w:t>" : "AXIS",</w:t>
+      </w:r>
+    </w:p>
+    <w:p>
+      <w:pPr>
+        <w:rPr>
+          <w:rFonts w:eastAsia="Times New Roman" w:cstheme="minorHAnsi"/>
+          <w:color w:val="A9B7C6"/>
+          <w:sz w:val="36"/>
+          <w:szCs w:val="36"/>
+          <w:lang w:eastAsia="en-IN"/>
+        </w:rPr>
+      </w:pPr>
+      <w:r>
+        <w:rPr>
+          <w:rFonts w:eastAsia="Times New Roman" w:cstheme="minorHAnsi"/>
+          <w:color w:val="A9B7C6"/>
+          <w:sz w:val="36"/>
+          <w:szCs w:val="36"/>
+          <w:lang w:eastAsia="en-IN"/>
+        </w:rPr>
+        <w:t xml:space="preserve">    "id" : 3,</w:t>
+      </w:r>
+    </w:p>
+    <w:p>
+      <w:pPr>
+        <w:rPr>
+          <w:rFonts w:eastAsia="Times New Roman" w:cstheme="minorHAnsi"/>
+          <w:color w:val="A9B7C6"/>
+          <w:sz w:val="36"/>
+          <w:szCs w:val="36"/>
+          <w:lang w:eastAsia="en-IN"/>
+        </w:rPr>
+      </w:pPr>
+      <w:r>
+        <w:rPr>
+          <w:rFonts w:eastAsia="Times New Roman" w:cstheme="minorHAnsi"/>
+          <w:color w:val="A9B7C6"/>
+          <w:sz w:val="36"/>
+          <w:szCs w:val="36"/>
+          <w:lang w:eastAsia="en-IN"/>
+        </w:rPr>
+        <w:t xml:space="preserve">    "source" : "Inheritance",</w:t>
+      </w:r>
+    </w:p>
+    <w:p>
+      <w:pPr>
+        <w:rPr>
+          <w:rFonts w:eastAsia="Times New Roman" w:cstheme="minorHAnsi"/>
+          <w:color w:val="A9B7C6"/>
+          <w:sz w:val="36"/>
+          <w:szCs w:val="36"/>
+          <w:lang w:eastAsia="en-IN"/>
+        </w:rPr>
+      </w:pPr>
+      <w:r>
+        <w:rPr>
+          <w:rFonts w:eastAsia="Times New Roman" w:cstheme="minorHAnsi"/>
+          <w:color w:val="A9B7C6"/>
+          <w:sz w:val="36"/>
+          <w:szCs w:val="36"/>
+          <w:lang w:eastAsia="en-IN"/>
+        </w:rPr>
+        <w:t xml:space="preserve">    "amount" : 100000,</w:t>
+      </w:r>
+    </w:p>
+    <w:p>
+      <w:pPr>
+        <w:rPr>
+          <w:rFonts w:eastAsia="Times New Roman" w:cstheme="minorHAnsi"/>
+          <w:color w:val="A9B7C6"/>
+          <w:sz w:val="36"/>
+          <w:szCs w:val="36"/>
+          <w:lang w:eastAsia="en-IN"/>
+        </w:rPr>
+      </w:pPr>
+      <w:r>
+        <w:rPr>
+          <w:rFonts w:eastAsia="Times New Roman" w:cstheme="minorHAnsi"/>
+          <w:color w:val="A9B7C6"/>
+          <w:sz w:val="36"/>
+          <w:szCs w:val="36"/>
+          <w:lang w:eastAsia="en-IN"/>
+        </w:rPr>
+        <w:t xml:space="preserve">    "date" : "2022-08-30",</w:t>
+      </w:r>
+    </w:p>
+    <w:p>
+      <w:pPr>
+        <w:rPr>
+          <w:rFonts w:eastAsia="Times New Roman" w:cstheme="minorHAnsi"/>
+          <w:color w:val="A9B7C6"/>
+          <w:sz w:val="36"/>
+          <w:szCs w:val="36"/>
+          <w:lang w:eastAsia="en-IN"/>
+        </w:rPr>
+      </w:pPr>
+      <w:r>
+        <w:rPr>
+          <w:rFonts w:eastAsia="Times New Roman" w:cstheme="minorHAnsi"/>
+          <w:color w:val="A9B7C6"/>
+          <w:sz w:val="36"/>
+          <w:szCs w:val="36"/>
+          <w:lang w:eastAsia="en-IN"/>
+        </w:rPr>
+        <w:t xml:space="preserve">    "description" : "Inheritance from long lost relative"</w:t>
       </w:r>
     </w:p>
     <w:p>
@@ -1793,71 +1445,37 @@
         <w:t>bank_name</w:t>
       </w:r>
       <w:proofErr w:type="spellEnd"/>
-      <w:proofErr w:type="gramStart"/>
-      <w:r>
-        <w:rPr>
-          <w:rFonts w:eastAsia="Times New Roman" w:cstheme="minorHAnsi"/>
-          <w:color w:val="A9B7C6"/>
-          <w:sz w:val="36"/>
-          <w:szCs w:val="36"/>
-          <w:lang w:eastAsia="en-IN"/>
-        </w:rPr>
-        <w:t>" :</w:t>
-      </w:r>
-      <w:proofErr w:type="gramEnd"/>
-      <w:r>
-        <w:rPr>
-          <w:rFonts w:eastAsia="Times New Roman" w:cstheme="minorHAnsi"/>
-          <w:color w:val="A9B7C6"/>
-          <w:sz w:val="36"/>
-          <w:szCs w:val="36"/>
-          <w:lang w:eastAsia="en-IN"/>
-        </w:rPr>
-        <w:t xml:space="preserve"> "AXIS",</w:t>
-      </w:r>
-    </w:p>
-    <w:p>
-      <w:pPr>
-        <w:ind w:left="360"/>
-        <w:rPr>
-          <w:rFonts w:eastAsia="Times New Roman" w:cstheme="minorHAnsi"/>
-          <w:color w:val="A9B7C6"/>
-          <w:sz w:val="36"/>
-          <w:szCs w:val="36"/>
-          <w:lang w:eastAsia="en-IN"/>
-        </w:rPr>
-      </w:pPr>
-      <w:r>
-        <w:rPr>
-          <w:rFonts w:eastAsia="Times New Roman" w:cstheme="minorHAnsi"/>
-          <w:color w:val="A9B7C6"/>
-          <w:sz w:val="36"/>
-          <w:szCs w:val="36"/>
-          <w:lang w:eastAsia="en-IN"/>
-        </w:rPr>
-        <w:t xml:space="preserve">    "id</w:t>
-      </w:r>
-      <w:proofErr w:type="gramStart"/>
-      <w:r>
-        <w:rPr>
-          <w:rFonts w:eastAsia="Times New Roman" w:cstheme="minorHAnsi"/>
-          <w:color w:val="A9B7C6"/>
-          <w:sz w:val="36"/>
-          <w:szCs w:val="36"/>
-          <w:lang w:eastAsia="en-IN"/>
-        </w:rPr>
-        <w:t>" :</w:t>
-      </w:r>
-      <w:proofErr w:type="gramEnd"/>
-      <w:r>
-        <w:rPr>
-          <w:rFonts w:eastAsia="Times New Roman" w:cstheme="minorHAnsi"/>
-          <w:color w:val="A9B7C6"/>
-          <w:sz w:val="36"/>
-          <w:szCs w:val="36"/>
-          <w:lang w:eastAsia="en-IN"/>
-        </w:rPr>
-        <w:t xml:space="preserve"> 1,</w:t>
+      <w:r>
+        <w:rPr>
+          <w:rFonts w:eastAsia="Times New Roman" w:cstheme="minorHAnsi"/>
+          <w:color w:val="A9B7C6"/>
+          <w:sz w:val="36"/>
+          <w:szCs w:val="36"/>
+          <w:lang w:eastAsia="en-IN"/>
+        </w:rPr>
+        <w:t>" : "AXIS",</w:t>
+      </w:r>
+    </w:p>
+    <w:p>
+      <w:pPr>
+        <w:ind w:left="360"/>
+        <w:rPr>
+          <w:rFonts w:eastAsia="Times New Roman" w:cstheme="minorHAnsi"/>
+          <w:color w:val="A9B7C6"/>
+          <w:sz w:val="36"/>
+          <w:szCs w:val="36"/>
+          <w:lang w:eastAsia="en-IN"/>
+        </w:rPr>
+      </w:pPr>
+      <w:r>
+        <w:rPr>
+          <w:rFonts w:eastAsia="Times New Roman" w:cstheme="minorHAnsi"/>
+          <w:color w:val="A9B7C6"/>
+          <w:sz w:val="36"/>
+          <w:szCs w:val="36"/>
+          <w:lang w:eastAsia="en-IN"/>
+        </w:rPr>
+        <w:t xml:space="preserve">    "id" : 1,</w:t>
       </w:r>
     </w:p>
     <w:p>
@@ -1893,159 +1511,81 @@
         <w:t>category_id</w:t>
       </w:r>
       <w:proofErr w:type="spellEnd"/>
-      <w:proofErr w:type="gramStart"/>
-      <w:r>
-        <w:rPr>
-          <w:rFonts w:eastAsia="Times New Roman" w:cstheme="minorHAnsi"/>
-          <w:color w:val="A9B7C6"/>
-          <w:sz w:val="36"/>
-          <w:szCs w:val="36"/>
-          <w:lang w:eastAsia="en-IN"/>
-        </w:rPr>
-        <w:t>" :</w:t>
-      </w:r>
-      <w:proofErr w:type="gramEnd"/>
-      <w:r>
-        <w:rPr>
-          <w:rFonts w:eastAsia="Times New Roman" w:cstheme="minorHAnsi"/>
-          <w:color w:val="A9B7C6"/>
-          <w:sz w:val="36"/>
-          <w:szCs w:val="36"/>
-          <w:lang w:eastAsia="en-IN"/>
-        </w:rPr>
-        <w:t xml:space="preserve"> 1,</w:t>
-      </w:r>
-    </w:p>
-    <w:p>
-      <w:pPr>
-        <w:ind w:left="360"/>
-        <w:rPr>
-          <w:rFonts w:eastAsia="Times New Roman" w:cstheme="minorHAnsi"/>
-          <w:color w:val="A9B7C6"/>
-          <w:sz w:val="36"/>
-          <w:szCs w:val="36"/>
-          <w:lang w:eastAsia="en-IN"/>
-        </w:rPr>
-      </w:pPr>
-      <w:r>
-        <w:rPr>
-          <w:rFonts w:eastAsia="Times New Roman" w:cstheme="minorHAnsi"/>
-          <w:color w:val="A9B7C6"/>
-          <w:sz w:val="36"/>
-          <w:szCs w:val="36"/>
-          <w:lang w:eastAsia="en-IN"/>
-        </w:rPr>
-        <w:t xml:space="preserve">    "amount</w:t>
-      </w:r>
-      <w:proofErr w:type="gramStart"/>
-      <w:r>
-        <w:rPr>
-          <w:rFonts w:eastAsia="Times New Roman" w:cstheme="minorHAnsi"/>
-          <w:color w:val="A9B7C6"/>
-          <w:sz w:val="36"/>
-          <w:szCs w:val="36"/>
-          <w:lang w:eastAsia="en-IN"/>
-        </w:rPr>
-        <w:t>" :</w:t>
-      </w:r>
-      <w:proofErr w:type="gramEnd"/>
-      <w:r>
-        <w:rPr>
-          <w:rFonts w:eastAsia="Times New Roman" w:cstheme="minorHAnsi"/>
-          <w:color w:val="A9B7C6"/>
-          <w:sz w:val="36"/>
-          <w:szCs w:val="36"/>
-          <w:lang w:eastAsia="en-IN"/>
-        </w:rPr>
-        <w:t xml:space="preserve"> 200,</w:t>
-      </w:r>
-    </w:p>
-    <w:p>
-      <w:pPr>
-        <w:ind w:left="360"/>
-        <w:rPr>
-          <w:rFonts w:eastAsia="Times New Roman" w:cstheme="minorHAnsi"/>
-          <w:color w:val="A9B7C6"/>
-          <w:sz w:val="36"/>
-          <w:szCs w:val="36"/>
-          <w:lang w:eastAsia="en-IN"/>
-        </w:rPr>
-      </w:pPr>
-      <w:r>
-        <w:rPr>
-          <w:rFonts w:eastAsia="Times New Roman" w:cstheme="minorHAnsi"/>
-          <w:color w:val="A9B7C6"/>
-          <w:sz w:val="36"/>
-          <w:szCs w:val="36"/>
-          <w:lang w:eastAsia="en-IN"/>
-        </w:rPr>
-        <w:t xml:space="preserve">    "date</w:t>
-      </w:r>
-      <w:proofErr w:type="gramStart"/>
-      <w:r>
-        <w:rPr>
-          <w:rFonts w:eastAsia="Times New Roman" w:cstheme="minorHAnsi"/>
-          <w:color w:val="A9B7C6"/>
-          <w:sz w:val="36"/>
-          <w:szCs w:val="36"/>
-          <w:lang w:eastAsia="en-IN"/>
-        </w:rPr>
-        <w:t>" :</w:t>
-      </w:r>
-      <w:proofErr w:type="gramEnd"/>
-      <w:r>
-        <w:rPr>
-          <w:rFonts w:eastAsia="Times New Roman" w:cstheme="minorHAnsi"/>
-          <w:color w:val="A9B7C6"/>
-          <w:sz w:val="36"/>
-          <w:szCs w:val="36"/>
-          <w:lang w:eastAsia="en-IN"/>
-        </w:rPr>
-        <w:t xml:space="preserve"> "2022-08-30",</w:t>
-      </w:r>
-    </w:p>
-    <w:p>
-      <w:pPr>
-        <w:ind w:left="360"/>
-        <w:rPr>
-          <w:rFonts w:eastAsia="Times New Roman" w:cstheme="minorHAnsi"/>
-          <w:color w:val="A9B7C6"/>
-          <w:sz w:val="36"/>
-          <w:szCs w:val="36"/>
-          <w:lang w:eastAsia="en-IN"/>
-        </w:rPr>
-      </w:pPr>
-      <w:r>
-        <w:rPr>
-          <w:rFonts w:eastAsia="Times New Roman" w:cstheme="minorHAnsi"/>
-          <w:color w:val="A9B7C6"/>
-          <w:sz w:val="36"/>
-          <w:szCs w:val="36"/>
-          <w:lang w:eastAsia="en-IN"/>
-        </w:rPr>
-        <w:t xml:space="preserve">    "description</w:t>
-      </w:r>
-      <w:proofErr w:type="gramStart"/>
-      <w:r>
-        <w:rPr>
-          <w:rFonts w:eastAsia="Times New Roman" w:cstheme="minorHAnsi"/>
-          <w:color w:val="A9B7C6"/>
-          <w:sz w:val="36"/>
-          <w:szCs w:val="36"/>
-          <w:lang w:eastAsia="en-IN"/>
-        </w:rPr>
-        <w:t>" :</w:t>
-      </w:r>
-      <w:proofErr w:type="gramEnd"/>
-      <w:r>
-        <w:rPr>
-          <w:rFonts w:eastAsia="Times New Roman" w:cstheme="minorHAnsi"/>
-          <w:color w:val="A9B7C6"/>
-          <w:sz w:val="36"/>
-          <w:szCs w:val="36"/>
-          <w:lang w:eastAsia="en-IN"/>
-        </w:rPr>
-        <w:t xml:space="preserve"> "Movie"</w:t>
+      <w:r>
+        <w:rPr>
+          <w:rFonts w:eastAsia="Times New Roman" w:cstheme="minorHAnsi"/>
+          <w:color w:val="A9B7C6"/>
+          <w:sz w:val="36"/>
+          <w:szCs w:val="36"/>
+          <w:lang w:eastAsia="en-IN"/>
+        </w:rPr>
+        <w:t>" : 1,</w:t>
+      </w:r>
+    </w:p>
+    <w:p>
+      <w:pPr>
+        <w:ind w:left="360"/>
+        <w:rPr>
+          <w:rFonts w:eastAsia="Times New Roman" w:cstheme="minorHAnsi"/>
+          <w:color w:val="A9B7C6"/>
+          <w:sz w:val="36"/>
+          <w:szCs w:val="36"/>
+          <w:lang w:eastAsia="en-IN"/>
+        </w:rPr>
+      </w:pPr>
+      <w:r>
+        <w:rPr>
+          <w:rFonts w:eastAsia="Times New Roman" w:cstheme="minorHAnsi"/>
+          <w:color w:val="A9B7C6"/>
+          <w:sz w:val="36"/>
+          <w:szCs w:val="36"/>
+          <w:lang w:eastAsia="en-IN"/>
+        </w:rPr>
+        <w:t xml:space="preserve">    "amount" : 200,</w:t>
+      </w:r>
+    </w:p>
+    <w:p>
+      <w:pPr>
+        <w:ind w:left="360"/>
+        <w:rPr>
+          <w:rFonts w:eastAsia="Times New Roman" w:cstheme="minorHAnsi"/>
+          <w:color w:val="A9B7C6"/>
+          <w:sz w:val="36"/>
+          <w:szCs w:val="36"/>
+          <w:lang w:eastAsia="en-IN"/>
+        </w:rPr>
+      </w:pPr>
+      <w:r>
+        <w:rPr>
+          <w:rFonts w:eastAsia="Times New Roman" w:cstheme="minorHAnsi"/>
+          <w:color w:val="A9B7C6"/>
+          <w:sz w:val="36"/>
+          <w:szCs w:val="36"/>
+          <w:lang w:eastAsia="en-IN"/>
+        </w:rPr>
+        <w:t xml:space="preserve">    "date" : "2022-08-30",</w:t>
+      </w:r>
+    </w:p>
+    <w:p>
+      <w:pPr>
+        <w:ind w:left="360"/>
+        <w:rPr>
+          <w:rFonts w:eastAsia="Times New Roman" w:cstheme="minorHAnsi"/>
+          <w:color w:val="A9B7C6"/>
+          <w:sz w:val="36"/>
+          <w:szCs w:val="36"/>
+          <w:lang w:eastAsia="en-IN"/>
+        </w:rPr>
+      </w:pPr>
+      <w:r>
+        <w:rPr>
+          <w:rFonts w:eastAsia="Times New Roman" w:cstheme="minorHAnsi"/>
+          <w:color w:val="A9B7C6"/>
+          <w:sz w:val="36"/>
+          <w:szCs w:val="36"/>
+          <w:lang w:eastAsia="en-IN"/>
+        </w:rPr>
+        <w:t xml:space="preserve">    "description" : "Movie"</w:t>
       </w:r>
     </w:p>
     <w:p>
@@ -2089,29 +1629,7 @@
           <w:szCs w:val="36"/>
           <w:lang w:eastAsia="en-IN"/>
         </w:rPr>
-        <w:t xml:space="preserve">Response </w:t>
-      </w:r>
-      <w:proofErr w:type="gramStart"/>
-      <w:r>
-        <w:rPr>
-          <w:rFonts w:eastAsia="Times New Roman" w:cstheme="minorHAnsi"/>
-          <w:color w:val="A9B7C6"/>
-          <w:sz w:val="36"/>
-          <w:szCs w:val="36"/>
-          <w:lang w:eastAsia="en-IN"/>
-        </w:rPr>
-        <w:t>–“</w:t>
-      </w:r>
-      <w:proofErr w:type="gramEnd"/>
-      <w:r>
-        <w:rPr>
-          <w:rFonts w:eastAsia="Times New Roman" w:cstheme="minorHAnsi"/>
-          <w:color w:val="A9B7C6"/>
-          <w:sz w:val="36"/>
-          <w:szCs w:val="36"/>
-          <w:lang w:eastAsia="en-IN"/>
-        </w:rPr>
-        <w:t>Expenses table has been updated successfully”</w:t>
+        <w:t>Response –“Expenses table has been updated successfully”</w:t>
       </w:r>
     </w:p>
     <w:p>
@@ -2240,247 +1758,125 @@
         <w:t>bank_name</w:t>
       </w:r>
       <w:proofErr w:type="spellEnd"/>
-      <w:proofErr w:type="gramStart"/>
-      <w:r>
-        <w:rPr>
-          <w:rFonts w:eastAsia="Times New Roman" w:cstheme="minorHAnsi"/>
-          <w:color w:val="A9B7C6"/>
-          <w:sz w:val="36"/>
-          <w:szCs w:val="36"/>
-          <w:lang w:eastAsia="en-IN"/>
-        </w:rPr>
-        <w:t>" :</w:t>
-      </w:r>
-      <w:proofErr w:type="gramEnd"/>
-      <w:r>
-        <w:rPr>
-          <w:rFonts w:eastAsia="Times New Roman" w:cstheme="minorHAnsi"/>
-          <w:color w:val="A9B7C6"/>
-          <w:sz w:val="36"/>
-          <w:szCs w:val="36"/>
-          <w:lang w:eastAsia="en-IN"/>
-        </w:rPr>
-        <w:t xml:space="preserve"> "HDFC",</w:t>
-      </w:r>
-    </w:p>
-    <w:p>
-      <w:pPr>
-        <w:ind w:left="360"/>
-        <w:rPr>
-          <w:rFonts w:eastAsia="Times New Roman" w:cstheme="minorHAnsi"/>
-          <w:color w:val="A9B7C6"/>
-          <w:sz w:val="36"/>
-          <w:szCs w:val="36"/>
-          <w:lang w:eastAsia="en-IN"/>
-        </w:rPr>
-      </w:pPr>
-      <w:r>
-        <w:rPr>
-          <w:rFonts w:eastAsia="Times New Roman" w:cstheme="minorHAnsi"/>
-          <w:color w:val="A9B7C6"/>
-          <w:sz w:val="36"/>
-          <w:szCs w:val="36"/>
-          <w:lang w:eastAsia="en-IN"/>
-        </w:rPr>
-        <w:t xml:space="preserve">    "id</w:t>
-      </w:r>
-      <w:proofErr w:type="gramStart"/>
-      <w:r>
-        <w:rPr>
-          <w:rFonts w:eastAsia="Times New Roman" w:cstheme="minorHAnsi"/>
-          <w:color w:val="A9B7C6"/>
-          <w:sz w:val="36"/>
-          <w:szCs w:val="36"/>
-          <w:lang w:eastAsia="en-IN"/>
-        </w:rPr>
-        <w:t>" :</w:t>
-      </w:r>
-      <w:proofErr w:type="gramEnd"/>
-      <w:r>
-        <w:rPr>
-          <w:rFonts w:eastAsia="Times New Roman" w:cstheme="minorHAnsi"/>
-          <w:color w:val="A9B7C6"/>
-          <w:sz w:val="36"/>
-          <w:szCs w:val="36"/>
-          <w:lang w:eastAsia="en-IN"/>
-        </w:rPr>
-        <w:t xml:space="preserve"> 4,</w:t>
-      </w:r>
-    </w:p>
-    <w:p>
-      <w:pPr>
-        <w:ind w:left="360"/>
-        <w:rPr>
-          <w:rFonts w:eastAsia="Times New Roman" w:cstheme="minorHAnsi"/>
-          <w:color w:val="A9B7C6"/>
-          <w:sz w:val="36"/>
-          <w:szCs w:val="36"/>
-          <w:lang w:eastAsia="en-IN"/>
-        </w:rPr>
-      </w:pPr>
-      <w:r>
-        <w:rPr>
-          <w:rFonts w:eastAsia="Times New Roman" w:cstheme="minorHAnsi"/>
-          <w:color w:val="A9B7C6"/>
-          <w:sz w:val="36"/>
-          <w:szCs w:val="36"/>
-          <w:lang w:eastAsia="en-IN"/>
-        </w:rPr>
-        <w:t xml:space="preserve">    "type</w:t>
-      </w:r>
-      <w:proofErr w:type="gramStart"/>
-      <w:r>
-        <w:rPr>
-          <w:rFonts w:eastAsia="Times New Roman" w:cstheme="minorHAnsi"/>
-          <w:color w:val="A9B7C6"/>
-          <w:sz w:val="36"/>
-          <w:szCs w:val="36"/>
-          <w:lang w:eastAsia="en-IN"/>
-        </w:rPr>
-        <w:t>" :</w:t>
-      </w:r>
-      <w:proofErr w:type="gramEnd"/>
-      <w:r>
-        <w:rPr>
-          <w:rFonts w:eastAsia="Times New Roman" w:cstheme="minorHAnsi"/>
-          <w:color w:val="A9B7C6"/>
-          <w:sz w:val="36"/>
-          <w:szCs w:val="36"/>
-          <w:lang w:eastAsia="en-IN"/>
-        </w:rPr>
-        <w:t xml:space="preserve"> "Mutual Funds",</w:t>
-      </w:r>
-    </w:p>
-    <w:p>
-      <w:pPr>
-        <w:ind w:left="360"/>
-        <w:rPr>
-          <w:rFonts w:eastAsia="Times New Roman" w:cstheme="minorHAnsi"/>
-          <w:color w:val="A9B7C6"/>
-          <w:sz w:val="36"/>
-          <w:szCs w:val="36"/>
-          <w:lang w:eastAsia="en-IN"/>
-        </w:rPr>
-      </w:pPr>
-      <w:r>
-        <w:rPr>
-          <w:rFonts w:eastAsia="Times New Roman" w:cstheme="minorHAnsi"/>
-          <w:color w:val="A9B7C6"/>
-          <w:sz w:val="36"/>
-          <w:szCs w:val="36"/>
-          <w:lang w:eastAsia="en-IN"/>
-        </w:rPr>
-        <w:t xml:space="preserve">    "amount</w:t>
-      </w:r>
-      <w:proofErr w:type="gramStart"/>
-      <w:r>
-        <w:rPr>
-          <w:rFonts w:eastAsia="Times New Roman" w:cstheme="minorHAnsi"/>
-          <w:color w:val="A9B7C6"/>
-          <w:sz w:val="36"/>
-          <w:szCs w:val="36"/>
-          <w:lang w:eastAsia="en-IN"/>
-        </w:rPr>
-        <w:t>" :</w:t>
-      </w:r>
-      <w:proofErr w:type="gramEnd"/>
-      <w:r>
-        <w:rPr>
-          <w:rFonts w:eastAsia="Times New Roman" w:cstheme="minorHAnsi"/>
-          <w:color w:val="A9B7C6"/>
-          <w:sz w:val="36"/>
-          <w:szCs w:val="36"/>
-          <w:lang w:eastAsia="en-IN"/>
-        </w:rPr>
-        <w:t xml:space="preserve"> 2000,</w:t>
-      </w:r>
-    </w:p>
-    <w:p>
-      <w:pPr>
-        <w:ind w:left="360"/>
-        <w:rPr>
-          <w:rFonts w:eastAsia="Times New Roman" w:cstheme="minorHAnsi"/>
-          <w:color w:val="A9B7C6"/>
-          <w:sz w:val="36"/>
-          <w:szCs w:val="36"/>
-          <w:lang w:eastAsia="en-IN"/>
-        </w:rPr>
-      </w:pPr>
-      <w:r>
-        <w:rPr>
-          <w:rFonts w:eastAsia="Times New Roman" w:cstheme="minorHAnsi"/>
-          <w:color w:val="A9B7C6"/>
-          <w:sz w:val="36"/>
-          <w:szCs w:val="36"/>
-          <w:lang w:eastAsia="en-IN"/>
-        </w:rPr>
-        <w:t xml:space="preserve">    "date</w:t>
-      </w:r>
-      <w:proofErr w:type="gramStart"/>
-      <w:r>
-        <w:rPr>
-          <w:rFonts w:eastAsia="Times New Roman" w:cstheme="minorHAnsi"/>
-          <w:color w:val="A9B7C6"/>
-          <w:sz w:val="36"/>
-          <w:szCs w:val="36"/>
-          <w:lang w:eastAsia="en-IN"/>
-        </w:rPr>
-        <w:t>" :</w:t>
-      </w:r>
-      <w:proofErr w:type="gramEnd"/>
-      <w:r>
-        <w:rPr>
-          <w:rFonts w:eastAsia="Times New Roman" w:cstheme="minorHAnsi"/>
-          <w:color w:val="A9B7C6"/>
-          <w:sz w:val="36"/>
-          <w:szCs w:val="36"/>
-          <w:lang w:eastAsia="en-IN"/>
-        </w:rPr>
-        <w:t xml:space="preserve"> "2022-08-30",</w:t>
-      </w:r>
-    </w:p>
-    <w:p>
-      <w:pPr>
-        <w:ind w:left="360"/>
-        <w:rPr>
-          <w:rFonts w:eastAsia="Times New Roman" w:cstheme="minorHAnsi"/>
-          <w:color w:val="A9B7C6"/>
-          <w:sz w:val="36"/>
-          <w:szCs w:val="36"/>
-          <w:lang w:eastAsia="en-IN"/>
-        </w:rPr>
-      </w:pPr>
-      <w:r>
-        <w:rPr>
-          <w:rFonts w:eastAsia="Times New Roman" w:cstheme="minorHAnsi"/>
-          <w:color w:val="A9B7C6"/>
-          <w:sz w:val="36"/>
-          <w:szCs w:val="36"/>
-          <w:lang w:eastAsia="en-IN"/>
-        </w:rPr>
-        <w:t xml:space="preserve">    "description</w:t>
-      </w:r>
-      <w:proofErr w:type="gramStart"/>
-      <w:r>
-        <w:rPr>
-          <w:rFonts w:eastAsia="Times New Roman" w:cstheme="minorHAnsi"/>
-          <w:color w:val="A9B7C6"/>
-          <w:sz w:val="36"/>
-          <w:szCs w:val="36"/>
-          <w:lang w:eastAsia="en-IN"/>
-        </w:rPr>
-        <w:t>" :</w:t>
-      </w:r>
-      <w:proofErr w:type="gramEnd"/>
-      <w:r>
-        <w:rPr>
-          <w:rFonts w:eastAsia="Times New Roman" w:cstheme="minorHAnsi"/>
-          <w:color w:val="A9B7C6"/>
-          <w:sz w:val="36"/>
-          <w:szCs w:val="36"/>
-          <w:lang w:eastAsia="en-IN"/>
-        </w:rPr>
-        <w:t xml:space="preserve"> "Mutual Funds Zerodha"</w:t>
+      <w:r>
+        <w:rPr>
+          <w:rFonts w:eastAsia="Times New Roman" w:cstheme="minorHAnsi"/>
+          <w:color w:val="A9B7C6"/>
+          <w:sz w:val="36"/>
+          <w:szCs w:val="36"/>
+          <w:lang w:eastAsia="en-IN"/>
+        </w:rPr>
+        <w:t>" : "HDFC",</w:t>
+      </w:r>
+    </w:p>
+    <w:p>
+      <w:pPr>
+        <w:ind w:left="360"/>
+        <w:rPr>
+          <w:rFonts w:eastAsia="Times New Roman" w:cstheme="minorHAnsi"/>
+          <w:color w:val="A9B7C6"/>
+          <w:sz w:val="36"/>
+          <w:szCs w:val="36"/>
+          <w:lang w:eastAsia="en-IN"/>
+        </w:rPr>
+      </w:pPr>
+      <w:r>
+        <w:rPr>
+          <w:rFonts w:eastAsia="Times New Roman" w:cstheme="minorHAnsi"/>
+          <w:color w:val="A9B7C6"/>
+          <w:sz w:val="36"/>
+          <w:szCs w:val="36"/>
+          <w:lang w:eastAsia="en-IN"/>
+        </w:rPr>
+        <w:t xml:space="preserve">    "id" : 4,</w:t>
+      </w:r>
+    </w:p>
+    <w:p>
+      <w:pPr>
+        <w:ind w:left="360"/>
+        <w:rPr>
+          <w:rFonts w:eastAsia="Times New Roman" w:cstheme="minorHAnsi"/>
+          <w:color w:val="A9B7C6"/>
+          <w:sz w:val="36"/>
+          <w:szCs w:val="36"/>
+          <w:lang w:eastAsia="en-IN"/>
+        </w:rPr>
+      </w:pPr>
+      <w:r>
+        <w:rPr>
+          <w:rFonts w:eastAsia="Times New Roman" w:cstheme="minorHAnsi"/>
+          <w:color w:val="A9B7C6"/>
+          <w:sz w:val="36"/>
+          <w:szCs w:val="36"/>
+          <w:lang w:eastAsia="en-IN"/>
+        </w:rPr>
+        <w:t xml:space="preserve">    "type" : "Mutual Funds",</w:t>
+      </w:r>
+    </w:p>
+    <w:p>
+      <w:pPr>
+        <w:ind w:left="360"/>
+        <w:rPr>
+          <w:rFonts w:eastAsia="Times New Roman" w:cstheme="minorHAnsi"/>
+          <w:color w:val="A9B7C6"/>
+          <w:sz w:val="36"/>
+          <w:szCs w:val="36"/>
+          <w:lang w:eastAsia="en-IN"/>
+        </w:rPr>
+      </w:pPr>
+      <w:r>
+        <w:rPr>
+          <w:rFonts w:eastAsia="Times New Roman" w:cstheme="minorHAnsi"/>
+          <w:color w:val="A9B7C6"/>
+          <w:sz w:val="36"/>
+          <w:szCs w:val="36"/>
+          <w:lang w:eastAsia="en-IN"/>
+        </w:rPr>
+        <w:t xml:space="preserve">    "amount" : 2000,</w:t>
+      </w:r>
+    </w:p>
+    <w:p>
+      <w:pPr>
+        <w:ind w:left="360"/>
+        <w:rPr>
+          <w:rFonts w:eastAsia="Times New Roman" w:cstheme="minorHAnsi"/>
+          <w:color w:val="A9B7C6"/>
+          <w:sz w:val="36"/>
+          <w:szCs w:val="36"/>
+          <w:lang w:eastAsia="en-IN"/>
+        </w:rPr>
+      </w:pPr>
+      <w:r>
+        <w:rPr>
+          <w:rFonts w:eastAsia="Times New Roman" w:cstheme="minorHAnsi"/>
+          <w:color w:val="A9B7C6"/>
+          <w:sz w:val="36"/>
+          <w:szCs w:val="36"/>
+          <w:lang w:eastAsia="en-IN"/>
+        </w:rPr>
+        <w:t xml:space="preserve">    "date" : "2022-08-30",</w:t>
+      </w:r>
+    </w:p>
+    <w:p>
+      <w:pPr>
+        <w:ind w:left="360"/>
+        <w:rPr>
+          <w:rFonts w:eastAsia="Times New Roman" w:cstheme="minorHAnsi"/>
+          <w:color w:val="A9B7C6"/>
+          <w:sz w:val="36"/>
+          <w:szCs w:val="36"/>
+          <w:lang w:eastAsia="en-IN"/>
+        </w:rPr>
+      </w:pPr>
+      <w:r>
+        <w:rPr>
+          <w:rFonts w:eastAsia="Times New Roman" w:cstheme="minorHAnsi"/>
+          <w:color w:val="A9B7C6"/>
+          <w:sz w:val="36"/>
+          <w:szCs w:val="36"/>
+          <w:lang w:eastAsia="en-IN"/>
+        </w:rPr>
+        <w:t xml:space="preserve">    "description" : "Mutual Funds Zerodha"</w:t>
       </w:r>
     </w:p>
     <w:p>
@@ -2527,14 +1923,2782 @@
         <w:t>Response – “Investments table has been updated successfully</w:t>
       </w:r>
     </w:p>
-    <w:p/>
-    <w:p>
-      <w:pPr>
-        <w:rPr>
-          <w:sz w:val="36"/>
-          <w:szCs w:val="36"/>
-        </w:rPr>
-      </w:pPr>
+    <w:p>
+      <w:pPr>
+        <w:pStyle w:val="ListParagraph"/>
+        <w:numPr>
+          <w:ilvl w:val="0"/>
+          <w:numId w:val="1"/>
+        </w:numPr>
+        <w:rPr>
+          <w:rStyle w:val="Hyperlink"/>
+          <w:rFonts w:eastAsia="Times New Roman" w:cstheme="minorHAnsi"/>
+          <w:color w:val="A9B7C6"/>
+          <w:sz w:val="36"/>
+          <w:szCs w:val="36"/>
+          <w:u w:val="none"/>
+          <w:lang w:eastAsia="en-IN"/>
+        </w:rPr>
+      </w:pPr>
+      <w:r>
+        <w:rPr>
+          <w:rFonts w:eastAsia="Times New Roman" w:cstheme="minorHAnsi"/>
+          <w:color w:val="A9B7C6"/>
+          <w:sz w:val="36"/>
+          <w:szCs w:val="36"/>
+          <w:lang w:eastAsia="en-IN"/>
+        </w:rPr>
+        <w:t>balance</w:t>
+      </w:r>
+      <w:r>
+        <w:rPr>
+          <w:rFonts w:eastAsia="Times New Roman" w:cstheme="minorHAnsi"/>
+          <w:color w:val="A9B7C6"/>
+          <w:sz w:val="36"/>
+          <w:szCs w:val="36"/>
+          <w:lang w:eastAsia="en-IN"/>
+        </w:rPr>
+        <w:t xml:space="preserve"> </w:t>
+      </w:r>
+      <w:proofErr w:type="spellStart"/>
+      <w:r>
+        <w:rPr>
+          <w:rFonts w:eastAsia="Times New Roman" w:cstheme="minorHAnsi"/>
+          <w:color w:val="A9B7C6"/>
+          <w:sz w:val="36"/>
+          <w:szCs w:val="36"/>
+          <w:lang w:eastAsia="en-IN"/>
+        </w:rPr>
+        <w:t>api</w:t>
+      </w:r>
+      <w:proofErr w:type="spellEnd"/>
+      <w:r>
+        <w:rPr>
+          <w:rFonts w:eastAsia="Times New Roman" w:cstheme="minorHAnsi"/>
+          <w:color w:val="A9B7C6"/>
+          <w:sz w:val="36"/>
+          <w:szCs w:val="36"/>
+          <w:lang w:eastAsia="en-IN"/>
+        </w:rPr>
+        <w:t xml:space="preserve"> - </w:t>
+      </w:r>
+      <w:hyperlink r:id="rId11" w:history="1">
+        <w:r>
+          <w:rPr>
+            <w:rStyle w:val="Hyperlink"/>
+            <w:rFonts w:eastAsia="Times New Roman" w:cstheme="minorHAnsi"/>
+            <w:sz w:val="36"/>
+            <w:szCs w:val="36"/>
+            <w:lang w:eastAsia="en-IN"/>
+          </w:rPr>
+          <w:t>http://127.0.0.1:5000</w:t>
+        </w:r>
+        <w:r>
+          <w:t xml:space="preserve"> </w:t>
+        </w:r>
+        <w:r>
+          <w:rPr>
+            <w:rStyle w:val="Hyperlink"/>
+            <w:rFonts w:eastAsia="Times New Roman" w:cstheme="minorHAnsi"/>
+            <w:sz w:val="36"/>
+            <w:szCs w:val="36"/>
+            <w:lang w:eastAsia="en-IN"/>
+          </w:rPr>
+          <w:t>/</w:t>
+        </w:r>
+        <w:proofErr w:type="spellStart"/>
+        <w:r>
+          <w:rPr>
+            <w:rStyle w:val="Hyperlink"/>
+            <w:rFonts w:eastAsia="Times New Roman" w:cstheme="minorHAnsi"/>
+            <w:sz w:val="36"/>
+            <w:szCs w:val="36"/>
+            <w:lang w:eastAsia="en-IN"/>
+          </w:rPr>
+          <w:t>getdetails</w:t>
+        </w:r>
+        <w:proofErr w:type="spellEnd"/>
+        <w:r>
+          <w:rPr>
+            <w:rStyle w:val="Hyperlink"/>
+            <w:rFonts w:eastAsia="Times New Roman" w:cstheme="minorHAnsi"/>
+            <w:sz w:val="36"/>
+            <w:szCs w:val="36"/>
+            <w:lang w:eastAsia="en-IN"/>
+          </w:rPr>
+          <w:t>/balance</w:t>
+        </w:r>
+      </w:hyperlink>
+    </w:p>
+    <w:p>
+      <w:pPr>
+        <w:ind w:left="720"/>
+        <w:rPr>
+          <w:rStyle w:val="Hyperlink"/>
+          <w:rFonts w:eastAsia="Times New Roman" w:cstheme="minorHAnsi"/>
+          <w:color w:val="A9B7C6"/>
+          <w:sz w:val="36"/>
+          <w:szCs w:val="36"/>
+          <w:u w:val="none"/>
+          <w:lang w:eastAsia="en-IN"/>
+        </w:rPr>
+      </w:pPr>
+      <w:r>
+        <w:rPr>
+          <w:rStyle w:val="Hyperlink"/>
+          <w:rFonts w:eastAsia="Times New Roman" w:cstheme="minorHAnsi"/>
+          <w:color w:val="A9B7C6"/>
+          <w:sz w:val="36"/>
+          <w:szCs w:val="36"/>
+          <w:u w:val="none"/>
+          <w:lang w:eastAsia="en-IN"/>
+        </w:rPr>
+        <w:t xml:space="preserve">request- </w:t>
+      </w:r>
+      <w:r>
+        <w:rPr>
+          <w:rStyle w:val="Hyperlink"/>
+          <w:rFonts w:eastAsia="Times New Roman" w:cstheme="minorHAnsi"/>
+          <w:color w:val="A9B7C6"/>
+          <w:sz w:val="36"/>
+          <w:szCs w:val="36"/>
+          <w:u w:val="none"/>
+          <w:lang w:eastAsia="en-IN"/>
+        </w:rPr>
+        <w:t>http://127.0.0.1:5000//getdetails/balance?username=abhijitashok</w:t>
+      </w:r>
+    </w:p>
+    <w:p>
+      <w:pPr>
+        <w:ind w:left="720"/>
+        <w:rPr>
+          <w:rStyle w:val="Hyperlink"/>
+          <w:rFonts w:eastAsia="Times New Roman" w:cstheme="minorHAnsi"/>
+          <w:color w:val="A9B7C6"/>
+          <w:sz w:val="36"/>
+          <w:szCs w:val="36"/>
+          <w:u w:val="none"/>
+          <w:lang w:eastAsia="en-IN"/>
+        </w:rPr>
+      </w:pPr>
+      <w:r>
+        <w:rPr>
+          <w:rStyle w:val="Hyperlink"/>
+          <w:rFonts w:eastAsia="Times New Roman" w:cstheme="minorHAnsi"/>
+          <w:color w:val="A9B7C6"/>
+          <w:sz w:val="36"/>
+          <w:szCs w:val="36"/>
+          <w:u w:val="none"/>
+          <w:lang w:eastAsia="en-IN"/>
+        </w:rPr>
+        <w:t xml:space="preserve">response- </w:t>
+      </w:r>
+      <w:r>
+        <w:rPr>
+          <w:rStyle w:val="Hyperlink"/>
+          <w:rFonts w:eastAsia="Times New Roman" w:cstheme="minorHAnsi"/>
+          <w:color w:val="A9B7C6"/>
+          <w:sz w:val="36"/>
+          <w:szCs w:val="36"/>
+          <w:u w:val="none"/>
+          <w:lang w:eastAsia="en-IN"/>
+        </w:rPr>
+        <w:t>Balance in HDFC= 23500</w:t>
+      </w:r>
+    </w:p>
+    <w:p>
+      <w:pPr>
+        <w:ind w:left="720"/>
+        <w:rPr>
+          <w:rStyle w:val="Hyperlink"/>
+          <w:rFonts w:eastAsia="Times New Roman" w:cstheme="minorHAnsi"/>
+          <w:color w:val="A9B7C6"/>
+          <w:sz w:val="36"/>
+          <w:szCs w:val="36"/>
+          <w:u w:val="none"/>
+          <w:lang w:eastAsia="en-IN"/>
+        </w:rPr>
+      </w:pPr>
+      <w:r>
+        <w:rPr>
+          <w:rStyle w:val="Hyperlink"/>
+          <w:rFonts w:eastAsia="Times New Roman" w:cstheme="minorHAnsi"/>
+          <w:color w:val="A9B7C6"/>
+          <w:sz w:val="36"/>
+          <w:szCs w:val="36"/>
+          <w:u w:val="none"/>
+          <w:lang w:eastAsia="en-IN"/>
+        </w:rPr>
+        <w:t>Balance in AXIS= 100000</w:t>
+      </w:r>
+    </w:p>
+    <w:p>
+      <w:pPr>
+        <w:pStyle w:val="ListParagraph"/>
+        <w:numPr>
+          <w:ilvl w:val="0"/>
+          <w:numId w:val="1"/>
+        </w:numPr>
+        <w:rPr>
+          <w:rStyle w:val="Hyperlink"/>
+          <w:rFonts w:eastAsia="Times New Roman" w:cstheme="minorHAnsi"/>
+          <w:color w:val="A9B7C6"/>
+          <w:sz w:val="36"/>
+          <w:szCs w:val="36"/>
+          <w:u w:val="none"/>
+          <w:lang w:eastAsia="en-IN"/>
+        </w:rPr>
+      </w:pPr>
+      <w:proofErr w:type="spellStart"/>
+      <w:r>
+        <w:rPr>
+          <w:rFonts w:eastAsia="Times New Roman" w:cstheme="minorHAnsi"/>
+          <w:color w:val="A9B7C6"/>
+          <w:sz w:val="36"/>
+          <w:szCs w:val="36"/>
+          <w:lang w:eastAsia="en-IN"/>
+        </w:rPr>
+        <w:t>logindetails</w:t>
+      </w:r>
+      <w:proofErr w:type="spellEnd"/>
+      <w:r>
+        <w:rPr>
+          <w:rFonts w:eastAsia="Times New Roman" w:cstheme="minorHAnsi"/>
+          <w:color w:val="A9B7C6"/>
+          <w:sz w:val="36"/>
+          <w:szCs w:val="36"/>
+          <w:lang w:eastAsia="en-IN"/>
+        </w:rPr>
+        <w:t xml:space="preserve"> </w:t>
+      </w:r>
+      <w:proofErr w:type="spellStart"/>
+      <w:r>
+        <w:rPr>
+          <w:rFonts w:eastAsia="Times New Roman" w:cstheme="minorHAnsi"/>
+          <w:color w:val="A9B7C6"/>
+          <w:sz w:val="36"/>
+          <w:szCs w:val="36"/>
+          <w:lang w:eastAsia="en-IN"/>
+        </w:rPr>
+        <w:t>api</w:t>
+      </w:r>
+      <w:proofErr w:type="spellEnd"/>
+      <w:r>
+        <w:rPr>
+          <w:rFonts w:eastAsia="Times New Roman" w:cstheme="minorHAnsi"/>
+          <w:color w:val="A9B7C6"/>
+          <w:sz w:val="36"/>
+          <w:szCs w:val="36"/>
+          <w:lang w:eastAsia="en-IN"/>
+        </w:rPr>
+        <w:t xml:space="preserve"> - </w:t>
+      </w:r>
+      <w:hyperlink r:id="rId12" w:history="1">
+        <w:r>
+          <w:rPr>
+            <w:rStyle w:val="Hyperlink"/>
+            <w:rFonts w:eastAsia="Times New Roman" w:cstheme="minorHAnsi"/>
+            <w:sz w:val="36"/>
+            <w:szCs w:val="36"/>
+            <w:lang w:eastAsia="en-IN"/>
+          </w:rPr>
+          <w:t>http://127.0.0.1:5000</w:t>
+        </w:r>
+        <w:r>
+          <w:t xml:space="preserve"> </w:t>
+        </w:r>
+        <w:r>
+          <w:rPr>
+            <w:rStyle w:val="Hyperlink"/>
+            <w:rFonts w:eastAsia="Times New Roman" w:cstheme="minorHAnsi"/>
+            <w:sz w:val="36"/>
+            <w:szCs w:val="36"/>
+            <w:lang w:eastAsia="en-IN"/>
+          </w:rPr>
+          <w:t>/</w:t>
+        </w:r>
+        <w:proofErr w:type="spellStart"/>
+        <w:r>
+          <w:rPr>
+            <w:rStyle w:val="Hyperlink"/>
+            <w:rFonts w:eastAsia="Times New Roman" w:cstheme="minorHAnsi"/>
+            <w:sz w:val="36"/>
+            <w:szCs w:val="36"/>
+            <w:lang w:eastAsia="en-IN"/>
+          </w:rPr>
+          <w:t>getdetails</w:t>
+        </w:r>
+        <w:proofErr w:type="spellEnd"/>
+        <w:r>
+          <w:rPr>
+            <w:rStyle w:val="Hyperlink"/>
+            <w:rFonts w:eastAsia="Times New Roman" w:cstheme="minorHAnsi"/>
+            <w:sz w:val="36"/>
+            <w:szCs w:val="36"/>
+            <w:lang w:eastAsia="en-IN"/>
+          </w:rPr>
+          <w:t>/</w:t>
+        </w:r>
+        <w:proofErr w:type="spellStart"/>
+        <w:r>
+          <w:rPr>
+            <w:rStyle w:val="Hyperlink"/>
+            <w:rFonts w:eastAsia="Times New Roman" w:cstheme="minorHAnsi"/>
+            <w:sz w:val="36"/>
+            <w:szCs w:val="36"/>
+            <w:lang w:eastAsia="en-IN"/>
+          </w:rPr>
+          <w:t>logindetails</w:t>
+        </w:r>
+      </w:hyperlink>
+      <w:proofErr w:type="spellEnd"/>
+    </w:p>
+    <w:p>
+      <w:pPr>
+        <w:ind w:left="360"/>
+        <w:rPr>
+          <w:rStyle w:val="Hyperlink"/>
+          <w:rFonts w:eastAsia="Times New Roman" w:cstheme="minorHAnsi"/>
+          <w:color w:val="A9B7C6"/>
+          <w:sz w:val="36"/>
+          <w:szCs w:val="36"/>
+          <w:u w:val="none"/>
+          <w:lang w:eastAsia="en-IN"/>
+        </w:rPr>
+      </w:pPr>
+      <w:r>
+        <w:rPr>
+          <w:rStyle w:val="Hyperlink"/>
+          <w:rFonts w:eastAsia="Times New Roman" w:cstheme="minorHAnsi"/>
+          <w:color w:val="A9B7C6"/>
+          <w:sz w:val="36"/>
+          <w:szCs w:val="36"/>
+          <w:u w:val="none"/>
+          <w:lang w:eastAsia="en-IN"/>
+        </w:rPr>
+        <w:t xml:space="preserve">request - </w:t>
+      </w:r>
+      <w:hyperlink r:id="rId13" w:history="1">
+        <w:r>
+          <w:rPr>
+            <w:rStyle w:val="Hyperlink"/>
+            <w:rFonts w:eastAsia="Times New Roman" w:cstheme="minorHAnsi"/>
+            <w:sz w:val="36"/>
+            <w:szCs w:val="36"/>
+            <w:lang w:eastAsia="en-IN"/>
+          </w:rPr>
+          <w:t>http://127.0.0.1:5000//getdetails/logindetails?username=abhijitashok</w:t>
+        </w:r>
+      </w:hyperlink>
+    </w:p>
+    <w:p>
+      <w:pPr>
+        <w:ind w:left="360"/>
+        <w:rPr>
+          <w:rStyle w:val="Hyperlink"/>
+          <w:rFonts w:eastAsia="Times New Roman" w:cstheme="minorHAnsi"/>
+          <w:color w:val="A9B7C6"/>
+          <w:sz w:val="36"/>
+          <w:szCs w:val="36"/>
+          <w:u w:val="none"/>
+          <w:lang w:eastAsia="en-IN"/>
+        </w:rPr>
+      </w:pPr>
+      <w:r>
+        <w:rPr>
+          <w:rStyle w:val="Hyperlink"/>
+          <w:rFonts w:eastAsia="Times New Roman" w:cstheme="minorHAnsi"/>
+          <w:color w:val="A9B7C6"/>
+          <w:sz w:val="36"/>
+          <w:szCs w:val="36"/>
+          <w:u w:val="none"/>
+          <w:lang w:eastAsia="en-IN"/>
+        </w:rPr>
+        <w:t xml:space="preserve">response - </w:t>
+      </w:r>
+      <w:r>
+        <w:rPr>
+          <w:rStyle w:val="Hyperlink"/>
+          <w:rFonts w:eastAsia="Times New Roman" w:cstheme="minorHAnsi"/>
+          <w:color w:val="A9B7C6"/>
+          <w:sz w:val="36"/>
+          <w:szCs w:val="36"/>
+          <w:u w:val="none"/>
+          <w:lang w:eastAsia="en-IN"/>
+        </w:rPr>
+        <w:t xml:space="preserve">username = </w:t>
+      </w:r>
+      <w:proofErr w:type="spellStart"/>
+      <w:r>
+        <w:rPr>
+          <w:rStyle w:val="Hyperlink"/>
+          <w:rFonts w:eastAsia="Times New Roman" w:cstheme="minorHAnsi"/>
+          <w:color w:val="A9B7C6"/>
+          <w:sz w:val="36"/>
+          <w:szCs w:val="36"/>
+          <w:u w:val="none"/>
+          <w:lang w:eastAsia="en-IN"/>
+        </w:rPr>
+        <w:t>abhijitashok</w:t>
+      </w:r>
+      <w:proofErr w:type="spellEnd"/>
+    </w:p>
+    <w:p>
+      <w:pPr>
+        <w:ind w:left="360"/>
+        <w:rPr>
+          <w:rStyle w:val="Hyperlink"/>
+          <w:rFonts w:eastAsia="Times New Roman" w:cstheme="minorHAnsi"/>
+          <w:color w:val="A9B7C6"/>
+          <w:sz w:val="36"/>
+          <w:szCs w:val="36"/>
+          <w:u w:val="none"/>
+          <w:lang w:eastAsia="en-IN"/>
+        </w:rPr>
+      </w:pPr>
+      <w:r>
+        <w:rPr>
+          <w:rStyle w:val="Hyperlink"/>
+          <w:rFonts w:eastAsia="Times New Roman" w:cstheme="minorHAnsi"/>
+          <w:color w:val="A9B7C6"/>
+          <w:sz w:val="36"/>
+          <w:szCs w:val="36"/>
+          <w:u w:val="none"/>
+          <w:lang w:eastAsia="en-IN"/>
+        </w:rPr>
+        <w:t>password = abhijitashok123</w:t>
+      </w:r>
+    </w:p>
+    <w:p>
+      <w:pPr>
+        <w:pStyle w:val="ListParagraph"/>
+        <w:numPr>
+          <w:ilvl w:val="0"/>
+          <w:numId w:val="1"/>
+        </w:numPr>
+        <w:rPr>
+          <w:rStyle w:val="Hyperlink"/>
+          <w:rFonts w:eastAsia="Times New Roman" w:cstheme="minorHAnsi"/>
+          <w:color w:val="A9B7C6"/>
+          <w:sz w:val="36"/>
+          <w:szCs w:val="36"/>
+          <w:u w:val="none"/>
+          <w:lang w:eastAsia="en-IN"/>
+        </w:rPr>
+      </w:pPr>
+      <w:r>
+        <w:rPr>
+          <w:rFonts w:eastAsia="Times New Roman" w:cstheme="minorHAnsi"/>
+          <w:color w:val="A9B7C6"/>
+          <w:sz w:val="36"/>
+          <w:szCs w:val="36"/>
+          <w:lang w:eastAsia="en-IN"/>
+        </w:rPr>
+        <w:t>user bio</w:t>
+      </w:r>
+      <w:r>
+        <w:rPr>
+          <w:rFonts w:eastAsia="Times New Roman" w:cstheme="minorHAnsi"/>
+          <w:color w:val="A9B7C6"/>
+          <w:sz w:val="36"/>
+          <w:szCs w:val="36"/>
+          <w:lang w:eastAsia="en-IN"/>
+        </w:rPr>
+        <w:t xml:space="preserve"> </w:t>
+      </w:r>
+      <w:proofErr w:type="spellStart"/>
+      <w:r>
+        <w:rPr>
+          <w:rFonts w:eastAsia="Times New Roman" w:cstheme="minorHAnsi"/>
+          <w:color w:val="A9B7C6"/>
+          <w:sz w:val="36"/>
+          <w:szCs w:val="36"/>
+          <w:lang w:eastAsia="en-IN"/>
+        </w:rPr>
+        <w:t>api</w:t>
+      </w:r>
+      <w:proofErr w:type="spellEnd"/>
+      <w:r>
+        <w:rPr>
+          <w:rFonts w:eastAsia="Times New Roman" w:cstheme="minorHAnsi"/>
+          <w:color w:val="A9B7C6"/>
+          <w:sz w:val="36"/>
+          <w:szCs w:val="36"/>
+          <w:lang w:eastAsia="en-IN"/>
+        </w:rPr>
+        <w:t xml:space="preserve"> </w:t>
+      </w:r>
+      <w:r>
+        <w:rPr>
+          <w:rFonts w:eastAsia="Times New Roman" w:cstheme="minorHAnsi"/>
+          <w:color w:val="A9B7C6"/>
+          <w:sz w:val="36"/>
+          <w:szCs w:val="36"/>
+          <w:lang w:eastAsia="en-IN"/>
+        </w:rPr>
+        <w:t xml:space="preserve"> </w:t>
+      </w:r>
+      <w:hyperlink r:id="rId14" w:history="1">
+        <w:r>
+          <w:rPr>
+            <w:rStyle w:val="Hyperlink"/>
+            <w:rFonts w:eastAsia="Times New Roman" w:cstheme="minorHAnsi"/>
+            <w:sz w:val="36"/>
+            <w:szCs w:val="36"/>
+            <w:lang w:eastAsia="en-IN"/>
+          </w:rPr>
+          <w:t>http://127.0.0.1:5000</w:t>
+        </w:r>
+        <w:r>
+          <w:t xml:space="preserve"> </w:t>
+        </w:r>
+        <w:r>
+          <w:rPr>
+            <w:rStyle w:val="Hyperlink"/>
+            <w:rFonts w:eastAsia="Times New Roman" w:cstheme="minorHAnsi"/>
+            <w:sz w:val="36"/>
+            <w:szCs w:val="36"/>
+            <w:lang w:eastAsia="en-IN"/>
+          </w:rPr>
+          <w:t>/</w:t>
+        </w:r>
+        <w:proofErr w:type="spellStart"/>
+        <w:r>
+          <w:rPr>
+            <w:rStyle w:val="Hyperlink"/>
+            <w:rFonts w:eastAsia="Times New Roman" w:cstheme="minorHAnsi"/>
+            <w:sz w:val="36"/>
+            <w:szCs w:val="36"/>
+            <w:lang w:eastAsia="en-IN"/>
+          </w:rPr>
+          <w:t>getdetails</w:t>
+        </w:r>
+        <w:proofErr w:type="spellEnd"/>
+        <w:r>
+          <w:rPr>
+            <w:rStyle w:val="Hyperlink"/>
+            <w:rFonts w:eastAsia="Times New Roman" w:cstheme="minorHAnsi"/>
+            <w:sz w:val="36"/>
+            <w:szCs w:val="36"/>
+            <w:lang w:eastAsia="en-IN"/>
+          </w:rPr>
+          <w:t>/</w:t>
+        </w:r>
+        <w:proofErr w:type="spellStart"/>
+        <w:r>
+          <w:rPr>
+            <w:rStyle w:val="Hyperlink"/>
+            <w:rFonts w:eastAsia="Times New Roman" w:cstheme="minorHAnsi"/>
+            <w:sz w:val="36"/>
+            <w:szCs w:val="36"/>
+            <w:lang w:eastAsia="en-IN"/>
+          </w:rPr>
+          <w:t>user_bio</w:t>
+        </w:r>
+        <w:proofErr w:type="spellEnd"/>
+      </w:hyperlink>
+    </w:p>
+    <w:p>
+      <w:pPr>
+        <w:ind w:left="360"/>
+        <w:rPr>
+          <w:rStyle w:val="Hyperlink"/>
+          <w:rFonts w:eastAsia="Times New Roman" w:cstheme="minorHAnsi"/>
+          <w:color w:val="A9B7C6"/>
+          <w:sz w:val="36"/>
+          <w:szCs w:val="36"/>
+          <w:u w:val="none"/>
+          <w:lang w:eastAsia="en-IN"/>
+        </w:rPr>
+      </w:pPr>
+      <w:r>
+        <w:rPr>
+          <w:rStyle w:val="Hyperlink"/>
+          <w:rFonts w:eastAsia="Times New Roman" w:cstheme="minorHAnsi"/>
+          <w:color w:val="A9B7C6"/>
+          <w:sz w:val="36"/>
+          <w:szCs w:val="36"/>
+          <w:u w:val="none"/>
+          <w:lang w:eastAsia="en-IN"/>
+        </w:rPr>
+        <w:t xml:space="preserve">request - </w:t>
+      </w:r>
+      <w:r>
+        <w:rPr>
+          <w:rStyle w:val="Hyperlink"/>
+          <w:rFonts w:eastAsia="Times New Roman" w:cstheme="minorHAnsi"/>
+          <w:color w:val="A9B7C6"/>
+          <w:sz w:val="36"/>
+          <w:szCs w:val="36"/>
+          <w:u w:val="none"/>
+          <w:lang w:eastAsia="en-IN"/>
+        </w:rPr>
+        <w:t>http://127.0.0.1:5000 /</w:t>
+      </w:r>
+      <w:proofErr w:type="spellStart"/>
+      <w:r>
+        <w:rPr>
+          <w:rStyle w:val="Hyperlink"/>
+          <w:rFonts w:eastAsia="Times New Roman" w:cstheme="minorHAnsi"/>
+          <w:color w:val="A9B7C6"/>
+          <w:sz w:val="36"/>
+          <w:szCs w:val="36"/>
+          <w:u w:val="none"/>
+          <w:lang w:eastAsia="en-IN"/>
+        </w:rPr>
+        <w:t>getdetails</w:t>
+      </w:r>
+      <w:proofErr w:type="spellEnd"/>
+      <w:r>
+        <w:rPr>
+          <w:rStyle w:val="Hyperlink"/>
+          <w:rFonts w:eastAsia="Times New Roman" w:cstheme="minorHAnsi"/>
+          <w:color w:val="A9B7C6"/>
+          <w:sz w:val="36"/>
+          <w:szCs w:val="36"/>
+          <w:u w:val="none"/>
+          <w:lang w:eastAsia="en-IN"/>
+        </w:rPr>
+        <w:t>/</w:t>
+      </w:r>
+      <w:proofErr w:type="spellStart"/>
+      <w:r>
+        <w:rPr>
+          <w:rStyle w:val="Hyperlink"/>
+          <w:rFonts w:eastAsia="Times New Roman" w:cstheme="minorHAnsi"/>
+          <w:color w:val="A9B7C6"/>
+          <w:sz w:val="36"/>
+          <w:szCs w:val="36"/>
+          <w:u w:val="none"/>
+          <w:lang w:eastAsia="en-IN"/>
+        </w:rPr>
+        <w:t>user_bio?username</w:t>
+      </w:r>
+      <w:proofErr w:type="spellEnd"/>
+      <w:r>
+        <w:rPr>
+          <w:rStyle w:val="Hyperlink"/>
+          <w:rFonts w:eastAsia="Times New Roman" w:cstheme="minorHAnsi"/>
+          <w:color w:val="A9B7C6"/>
+          <w:sz w:val="36"/>
+          <w:szCs w:val="36"/>
+          <w:u w:val="none"/>
+          <w:lang w:eastAsia="en-IN"/>
+        </w:rPr>
+        <w:t>=</w:t>
+      </w:r>
+      <w:proofErr w:type="spellStart"/>
+      <w:r>
+        <w:rPr>
+          <w:rStyle w:val="Hyperlink"/>
+          <w:rFonts w:eastAsia="Times New Roman" w:cstheme="minorHAnsi"/>
+          <w:color w:val="A9B7C6"/>
+          <w:sz w:val="36"/>
+          <w:szCs w:val="36"/>
+          <w:u w:val="none"/>
+          <w:lang w:eastAsia="en-IN"/>
+        </w:rPr>
+        <w:t>abhijitashok</w:t>
+      </w:r>
+      <w:proofErr w:type="spellEnd"/>
+    </w:p>
+    <w:p>
+      <w:pPr>
+        <w:ind w:left="360"/>
+        <w:rPr>
+          <w:rStyle w:val="Hyperlink"/>
+          <w:rFonts w:eastAsia="Times New Roman" w:cstheme="minorHAnsi"/>
+          <w:color w:val="A9B7C6"/>
+          <w:sz w:val="36"/>
+          <w:szCs w:val="36"/>
+          <w:u w:val="none"/>
+          <w:lang w:eastAsia="en-IN"/>
+        </w:rPr>
+      </w:pPr>
+      <w:r>
+        <w:rPr>
+          <w:rStyle w:val="Hyperlink"/>
+          <w:rFonts w:eastAsia="Times New Roman" w:cstheme="minorHAnsi"/>
+          <w:color w:val="A9B7C6"/>
+          <w:sz w:val="36"/>
+          <w:szCs w:val="36"/>
+          <w:u w:val="none"/>
+          <w:lang w:eastAsia="en-IN"/>
+        </w:rPr>
+        <w:t xml:space="preserve">response - </w:t>
+      </w:r>
+    </w:p>
+    <w:p>
+      <w:pPr>
+        <w:ind w:left="360"/>
+        <w:rPr>
+          <w:rStyle w:val="Hyperlink"/>
+          <w:rFonts w:eastAsia="Times New Roman" w:cstheme="minorHAnsi"/>
+          <w:color w:val="A9B7C6"/>
+          <w:sz w:val="36"/>
+          <w:szCs w:val="36"/>
+          <w:u w:val="none"/>
+          <w:lang w:eastAsia="en-IN"/>
+        </w:rPr>
+      </w:pPr>
+      <w:r>
+        <w:rPr>
+          <w:rStyle w:val="Hyperlink"/>
+          <w:rFonts w:eastAsia="Times New Roman" w:cstheme="minorHAnsi"/>
+          <w:color w:val="A9B7C6"/>
+          <w:sz w:val="36"/>
+          <w:szCs w:val="36"/>
+          <w:u w:val="none"/>
+          <w:lang w:eastAsia="en-IN"/>
+        </w:rPr>
+        <w:t>name = Abhijit Ashok</w:t>
+      </w:r>
+    </w:p>
+    <w:p>
+      <w:pPr>
+        <w:ind w:left="360"/>
+        <w:rPr>
+          <w:rStyle w:val="Hyperlink"/>
+          <w:rFonts w:eastAsia="Times New Roman" w:cstheme="minorHAnsi"/>
+          <w:color w:val="A9B7C6"/>
+          <w:sz w:val="36"/>
+          <w:szCs w:val="36"/>
+          <w:u w:val="none"/>
+          <w:lang w:eastAsia="en-IN"/>
+        </w:rPr>
+      </w:pPr>
+      <w:r>
+        <w:rPr>
+          <w:rStyle w:val="Hyperlink"/>
+          <w:rFonts w:eastAsia="Times New Roman" w:cstheme="minorHAnsi"/>
+          <w:color w:val="A9B7C6"/>
+          <w:sz w:val="36"/>
+          <w:szCs w:val="36"/>
+          <w:u w:val="none"/>
+          <w:lang w:eastAsia="en-IN"/>
+        </w:rPr>
+        <w:t>Phone Number = 6667740756</w:t>
+      </w:r>
+    </w:p>
+    <w:p>
+      <w:pPr>
+        <w:pStyle w:val="ListParagraph"/>
+        <w:numPr>
+          <w:ilvl w:val="0"/>
+          <w:numId w:val="1"/>
+        </w:numPr>
+        <w:rPr>
+          <w:rStyle w:val="Hyperlink"/>
+          <w:rFonts w:eastAsia="Times New Roman" w:cstheme="minorHAnsi"/>
+          <w:color w:val="A9B7C6"/>
+          <w:sz w:val="36"/>
+          <w:szCs w:val="36"/>
+          <w:u w:val="none"/>
+          <w:lang w:eastAsia="en-IN"/>
+        </w:rPr>
+      </w:pPr>
+      <w:r>
+        <w:rPr>
+          <w:rFonts w:eastAsia="Times New Roman" w:cstheme="minorHAnsi"/>
+          <w:color w:val="A9B7C6"/>
+          <w:sz w:val="36"/>
+          <w:szCs w:val="36"/>
+          <w:lang w:eastAsia="en-IN"/>
+        </w:rPr>
+        <w:t>bank account</w:t>
+      </w:r>
+      <w:r>
+        <w:rPr>
+          <w:rFonts w:eastAsia="Times New Roman" w:cstheme="minorHAnsi"/>
+          <w:color w:val="A9B7C6"/>
+          <w:sz w:val="36"/>
+          <w:szCs w:val="36"/>
+          <w:lang w:eastAsia="en-IN"/>
+        </w:rPr>
+        <w:t xml:space="preserve"> </w:t>
+      </w:r>
+      <w:proofErr w:type="spellStart"/>
+      <w:r>
+        <w:rPr>
+          <w:rFonts w:eastAsia="Times New Roman" w:cstheme="minorHAnsi"/>
+          <w:color w:val="A9B7C6"/>
+          <w:sz w:val="36"/>
+          <w:szCs w:val="36"/>
+          <w:lang w:eastAsia="en-IN"/>
+        </w:rPr>
+        <w:t>api</w:t>
+      </w:r>
+      <w:proofErr w:type="spellEnd"/>
+      <w:r>
+        <w:rPr>
+          <w:rFonts w:eastAsia="Times New Roman" w:cstheme="minorHAnsi"/>
+          <w:color w:val="A9B7C6"/>
+          <w:sz w:val="36"/>
+          <w:szCs w:val="36"/>
+          <w:lang w:eastAsia="en-IN"/>
+        </w:rPr>
+        <w:t xml:space="preserve"> </w:t>
+      </w:r>
+      <w:r>
+        <w:rPr>
+          <w:rFonts w:eastAsia="Times New Roman" w:cstheme="minorHAnsi"/>
+          <w:color w:val="A9B7C6"/>
+          <w:sz w:val="36"/>
+          <w:szCs w:val="36"/>
+          <w:lang w:eastAsia="en-IN"/>
+        </w:rPr>
+        <w:t xml:space="preserve"> </w:t>
+      </w:r>
+      <w:hyperlink r:id="rId15" w:history="1">
+        <w:r>
+          <w:rPr>
+            <w:rStyle w:val="Hyperlink"/>
+            <w:rFonts w:eastAsia="Times New Roman" w:cstheme="minorHAnsi"/>
+            <w:sz w:val="36"/>
+            <w:szCs w:val="36"/>
+            <w:lang w:eastAsia="en-IN"/>
+          </w:rPr>
+          <w:t>http://127.0.0.1:5000</w:t>
+        </w:r>
+        <w:r>
+          <w:t xml:space="preserve"> </w:t>
+        </w:r>
+        <w:r>
+          <w:rPr>
+            <w:rStyle w:val="Hyperlink"/>
+            <w:rFonts w:eastAsia="Times New Roman" w:cstheme="minorHAnsi"/>
+            <w:sz w:val="36"/>
+            <w:szCs w:val="36"/>
+            <w:lang w:eastAsia="en-IN"/>
+          </w:rPr>
+          <w:t>/</w:t>
+        </w:r>
+        <w:proofErr w:type="spellStart"/>
+        <w:r>
+          <w:rPr>
+            <w:rStyle w:val="Hyperlink"/>
+            <w:rFonts w:eastAsia="Times New Roman" w:cstheme="minorHAnsi"/>
+            <w:sz w:val="36"/>
+            <w:szCs w:val="36"/>
+            <w:lang w:eastAsia="en-IN"/>
+          </w:rPr>
+          <w:t>getdetails</w:t>
+        </w:r>
+        <w:proofErr w:type="spellEnd"/>
+        <w:r>
+          <w:rPr>
+            <w:rStyle w:val="Hyperlink"/>
+            <w:rFonts w:eastAsia="Times New Roman" w:cstheme="minorHAnsi"/>
+            <w:sz w:val="36"/>
+            <w:szCs w:val="36"/>
+            <w:lang w:eastAsia="en-IN"/>
+          </w:rPr>
+          <w:t>/</w:t>
+        </w:r>
+        <w:proofErr w:type="spellStart"/>
+        <w:r>
+          <w:rPr>
+            <w:rStyle w:val="Hyperlink"/>
+            <w:rFonts w:eastAsia="Times New Roman" w:cstheme="minorHAnsi"/>
+            <w:sz w:val="36"/>
+            <w:szCs w:val="36"/>
+            <w:lang w:eastAsia="en-IN"/>
+          </w:rPr>
+          <w:t>bank_accounts</w:t>
+        </w:r>
+        <w:proofErr w:type="spellEnd"/>
+      </w:hyperlink>
+    </w:p>
+    <w:p>
+      <w:pPr>
+        <w:ind w:left="360"/>
+        <w:rPr>
+          <w:rStyle w:val="Hyperlink"/>
+          <w:rFonts w:eastAsia="Times New Roman" w:cstheme="minorHAnsi"/>
+          <w:color w:val="A9B7C6"/>
+          <w:sz w:val="36"/>
+          <w:szCs w:val="36"/>
+          <w:u w:val="none"/>
+          <w:lang w:eastAsia="en-IN"/>
+        </w:rPr>
+      </w:pPr>
+      <w:r>
+        <w:rPr>
+          <w:rStyle w:val="Hyperlink"/>
+          <w:rFonts w:eastAsia="Times New Roman" w:cstheme="minorHAnsi"/>
+          <w:color w:val="A9B7C6"/>
+          <w:sz w:val="36"/>
+          <w:szCs w:val="36"/>
+          <w:u w:val="none"/>
+          <w:lang w:eastAsia="en-IN"/>
+        </w:rPr>
+        <w:lastRenderedPageBreak/>
+        <w:t xml:space="preserve">request - </w:t>
+      </w:r>
+      <w:r>
+        <w:rPr>
+          <w:rStyle w:val="Hyperlink"/>
+          <w:rFonts w:eastAsia="Times New Roman" w:cstheme="minorHAnsi"/>
+          <w:color w:val="A9B7C6"/>
+          <w:sz w:val="36"/>
+          <w:szCs w:val="36"/>
+          <w:u w:val="none"/>
+          <w:lang w:eastAsia="en-IN"/>
+        </w:rPr>
+        <w:t>http://127.0.0.1:5000 /</w:t>
+      </w:r>
+      <w:proofErr w:type="spellStart"/>
+      <w:r>
+        <w:rPr>
+          <w:rStyle w:val="Hyperlink"/>
+          <w:rFonts w:eastAsia="Times New Roman" w:cstheme="minorHAnsi"/>
+          <w:color w:val="A9B7C6"/>
+          <w:sz w:val="36"/>
+          <w:szCs w:val="36"/>
+          <w:u w:val="none"/>
+          <w:lang w:eastAsia="en-IN"/>
+        </w:rPr>
+        <w:t>getdetails</w:t>
+      </w:r>
+      <w:proofErr w:type="spellEnd"/>
+      <w:r>
+        <w:rPr>
+          <w:rStyle w:val="Hyperlink"/>
+          <w:rFonts w:eastAsia="Times New Roman" w:cstheme="minorHAnsi"/>
+          <w:color w:val="A9B7C6"/>
+          <w:sz w:val="36"/>
+          <w:szCs w:val="36"/>
+          <w:u w:val="none"/>
+          <w:lang w:eastAsia="en-IN"/>
+        </w:rPr>
+        <w:t>/</w:t>
+      </w:r>
+      <w:proofErr w:type="spellStart"/>
+      <w:r>
+        <w:rPr>
+          <w:rStyle w:val="Hyperlink"/>
+          <w:rFonts w:eastAsia="Times New Roman" w:cstheme="minorHAnsi"/>
+          <w:color w:val="A9B7C6"/>
+          <w:sz w:val="36"/>
+          <w:szCs w:val="36"/>
+          <w:u w:val="none"/>
+          <w:lang w:eastAsia="en-IN"/>
+        </w:rPr>
+        <w:t>bank_accounts?username</w:t>
+      </w:r>
+      <w:proofErr w:type="spellEnd"/>
+      <w:r>
+        <w:rPr>
+          <w:rStyle w:val="Hyperlink"/>
+          <w:rFonts w:eastAsia="Times New Roman" w:cstheme="minorHAnsi"/>
+          <w:color w:val="A9B7C6"/>
+          <w:sz w:val="36"/>
+          <w:szCs w:val="36"/>
+          <w:u w:val="none"/>
+          <w:lang w:eastAsia="en-IN"/>
+        </w:rPr>
+        <w:t>=</w:t>
+      </w:r>
+      <w:proofErr w:type="spellStart"/>
+      <w:r>
+        <w:rPr>
+          <w:rStyle w:val="Hyperlink"/>
+          <w:rFonts w:eastAsia="Times New Roman" w:cstheme="minorHAnsi"/>
+          <w:color w:val="A9B7C6"/>
+          <w:sz w:val="36"/>
+          <w:szCs w:val="36"/>
+          <w:u w:val="none"/>
+          <w:lang w:eastAsia="en-IN"/>
+        </w:rPr>
+        <w:t>abhijitashok</w:t>
+      </w:r>
+      <w:proofErr w:type="spellEnd"/>
+    </w:p>
+    <w:p>
+      <w:pPr>
+        <w:ind w:left="360"/>
+        <w:rPr>
+          <w:rStyle w:val="Hyperlink"/>
+          <w:rFonts w:eastAsia="Times New Roman" w:cstheme="minorHAnsi"/>
+          <w:color w:val="A9B7C6"/>
+          <w:sz w:val="36"/>
+          <w:szCs w:val="36"/>
+          <w:u w:val="none"/>
+          <w:lang w:eastAsia="en-IN"/>
+        </w:rPr>
+      </w:pPr>
+      <w:r>
+        <w:rPr>
+          <w:rStyle w:val="Hyperlink"/>
+          <w:rFonts w:eastAsia="Times New Roman" w:cstheme="minorHAnsi"/>
+          <w:color w:val="A9B7C6"/>
+          <w:sz w:val="36"/>
+          <w:szCs w:val="36"/>
+          <w:u w:val="none"/>
+          <w:lang w:eastAsia="en-IN"/>
+        </w:rPr>
+        <w:t>response-</w:t>
+      </w:r>
+    </w:p>
+    <w:p>
+      <w:pPr>
+        <w:ind w:left="360"/>
+        <w:rPr>
+          <w:rStyle w:val="Hyperlink"/>
+          <w:rFonts w:eastAsia="Times New Roman" w:cstheme="minorHAnsi"/>
+          <w:color w:val="A9B7C6"/>
+          <w:sz w:val="36"/>
+          <w:szCs w:val="36"/>
+          <w:u w:val="none"/>
+          <w:lang w:eastAsia="en-IN"/>
+        </w:rPr>
+      </w:pPr>
+      <w:r>
+        <w:rPr>
+          <w:rStyle w:val="Hyperlink"/>
+          <w:rFonts w:eastAsia="Times New Roman" w:cstheme="minorHAnsi"/>
+          <w:color w:val="A9B7C6"/>
+          <w:sz w:val="36"/>
+          <w:szCs w:val="36"/>
+          <w:u w:val="none"/>
+          <w:lang w:eastAsia="en-IN"/>
+        </w:rPr>
+        <w:t>Bank Account 1 = HDFC</w:t>
+      </w:r>
+    </w:p>
+    <w:p>
+      <w:pPr>
+        <w:ind w:left="360"/>
+        <w:rPr>
+          <w:rStyle w:val="Hyperlink"/>
+          <w:rFonts w:eastAsia="Times New Roman" w:cstheme="minorHAnsi"/>
+          <w:color w:val="A9B7C6"/>
+          <w:sz w:val="36"/>
+          <w:szCs w:val="36"/>
+          <w:u w:val="none"/>
+          <w:lang w:eastAsia="en-IN"/>
+        </w:rPr>
+      </w:pPr>
+      <w:r>
+        <w:rPr>
+          <w:rStyle w:val="Hyperlink"/>
+          <w:rFonts w:eastAsia="Times New Roman" w:cstheme="minorHAnsi"/>
+          <w:color w:val="A9B7C6"/>
+          <w:sz w:val="36"/>
+          <w:szCs w:val="36"/>
+          <w:u w:val="none"/>
+          <w:lang w:eastAsia="en-IN"/>
+        </w:rPr>
+        <w:t>Bank Account 2 = AXIS</w:t>
+      </w:r>
+    </w:p>
+    <w:p>
+      <w:pPr>
+        <w:pStyle w:val="ListParagraph"/>
+        <w:numPr>
+          <w:ilvl w:val="0"/>
+          <w:numId w:val="1"/>
+        </w:numPr>
+        <w:rPr>
+          <w:rStyle w:val="Hyperlink"/>
+          <w:rFonts w:eastAsia="Times New Roman" w:cstheme="minorHAnsi"/>
+          <w:color w:val="A9B7C6"/>
+          <w:sz w:val="36"/>
+          <w:szCs w:val="36"/>
+          <w:u w:val="none"/>
+          <w:lang w:eastAsia="en-IN"/>
+        </w:rPr>
+      </w:pPr>
+      <w:r>
+        <w:rPr>
+          <w:rFonts w:eastAsia="Times New Roman" w:cstheme="minorHAnsi"/>
+          <w:color w:val="A9B7C6"/>
+          <w:sz w:val="36"/>
+          <w:szCs w:val="36"/>
+          <w:lang w:eastAsia="en-IN"/>
+        </w:rPr>
+        <w:t xml:space="preserve">income details </w:t>
+      </w:r>
+      <w:proofErr w:type="spellStart"/>
+      <w:r>
+        <w:rPr>
+          <w:rFonts w:eastAsia="Times New Roman" w:cstheme="minorHAnsi"/>
+          <w:color w:val="A9B7C6"/>
+          <w:sz w:val="36"/>
+          <w:szCs w:val="36"/>
+          <w:lang w:eastAsia="en-IN"/>
+        </w:rPr>
+        <w:t>api</w:t>
+      </w:r>
+      <w:proofErr w:type="spellEnd"/>
+      <w:r>
+        <w:rPr>
+          <w:rFonts w:eastAsia="Times New Roman" w:cstheme="minorHAnsi"/>
+          <w:color w:val="A9B7C6"/>
+          <w:sz w:val="36"/>
+          <w:szCs w:val="36"/>
+          <w:lang w:eastAsia="en-IN"/>
+        </w:rPr>
+        <w:t xml:space="preserve"> </w:t>
+      </w:r>
+      <w:hyperlink r:id="rId16" w:history="1">
+        <w:r>
+          <w:rPr>
+            <w:rStyle w:val="Hyperlink"/>
+            <w:rFonts w:eastAsia="Times New Roman" w:cstheme="minorHAnsi"/>
+            <w:sz w:val="36"/>
+            <w:szCs w:val="36"/>
+            <w:lang w:eastAsia="en-IN"/>
+          </w:rPr>
+          <w:t>http://127.0.0.1:5000</w:t>
+        </w:r>
+        <w:r>
+          <w:t xml:space="preserve"> </w:t>
+        </w:r>
+        <w:r>
+          <w:rPr>
+            <w:rStyle w:val="Hyperlink"/>
+            <w:rFonts w:eastAsia="Times New Roman" w:cstheme="minorHAnsi"/>
+            <w:sz w:val="36"/>
+            <w:szCs w:val="36"/>
+            <w:lang w:eastAsia="en-IN"/>
+          </w:rPr>
+          <w:t>/</w:t>
+        </w:r>
+        <w:proofErr w:type="spellStart"/>
+        <w:r>
+          <w:rPr>
+            <w:rStyle w:val="Hyperlink"/>
+            <w:rFonts w:eastAsia="Times New Roman" w:cstheme="minorHAnsi"/>
+            <w:sz w:val="36"/>
+            <w:szCs w:val="36"/>
+            <w:lang w:eastAsia="en-IN"/>
+          </w:rPr>
+          <w:t>getdetails</w:t>
+        </w:r>
+        <w:proofErr w:type="spellEnd"/>
+        <w:r>
+          <w:rPr>
+            <w:rStyle w:val="Hyperlink"/>
+            <w:rFonts w:eastAsia="Times New Roman" w:cstheme="minorHAnsi"/>
+            <w:sz w:val="36"/>
+            <w:szCs w:val="36"/>
+            <w:lang w:eastAsia="en-IN"/>
+          </w:rPr>
+          <w:t>/</w:t>
+        </w:r>
+        <w:proofErr w:type="spellStart"/>
+        <w:r>
+          <w:rPr>
+            <w:rStyle w:val="Hyperlink"/>
+            <w:rFonts w:eastAsia="Times New Roman" w:cstheme="minorHAnsi"/>
+            <w:sz w:val="36"/>
+            <w:szCs w:val="36"/>
+            <w:lang w:eastAsia="en-IN"/>
+          </w:rPr>
+          <w:t>income_details</w:t>
+        </w:r>
+        <w:proofErr w:type="spellEnd"/>
+      </w:hyperlink>
+    </w:p>
+    <w:p>
+      <w:pPr>
+        <w:ind w:left="360"/>
+        <w:rPr>
+          <w:rStyle w:val="Hyperlink"/>
+          <w:rFonts w:eastAsia="Times New Roman" w:cstheme="minorHAnsi"/>
+          <w:color w:val="A9B7C6"/>
+          <w:sz w:val="36"/>
+          <w:szCs w:val="36"/>
+          <w:u w:val="none"/>
+          <w:lang w:eastAsia="en-IN"/>
+        </w:rPr>
+      </w:pPr>
+      <w:r>
+        <w:rPr>
+          <w:rStyle w:val="Hyperlink"/>
+          <w:rFonts w:eastAsia="Times New Roman" w:cstheme="minorHAnsi"/>
+          <w:color w:val="A9B7C6"/>
+          <w:sz w:val="36"/>
+          <w:szCs w:val="36"/>
+          <w:u w:val="none"/>
+          <w:lang w:eastAsia="en-IN"/>
+        </w:rPr>
+        <w:t xml:space="preserve">request - </w:t>
+      </w:r>
+      <w:r>
+        <w:rPr>
+          <w:rStyle w:val="Hyperlink"/>
+          <w:rFonts w:eastAsia="Times New Roman" w:cstheme="minorHAnsi"/>
+          <w:color w:val="A9B7C6"/>
+          <w:sz w:val="36"/>
+          <w:szCs w:val="36"/>
+          <w:u w:val="none"/>
+          <w:lang w:eastAsia="en-IN"/>
+        </w:rPr>
+        <w:t>http://127.0.0.1:5000 /</w:t>
+      </w:r>
+      <w:proofErr w:type="spellStart"/>
+      <w:r>
+        <w:rPr>
+          <w:rStyle w:val="Hyperlink"/>
+          <w:rFonts w:eastAsia="Times New Roman" w:cstheme="minorHAnsi"/>
+          <w:color w:val="A9B7C6"/>
+          <w:sz w:val="36"/>
+          <w:szCs w:val="36"/>
+          <w:u w:val="none"/>
+          <w:lang w:eastAsia="en-IN"/>
+        </w:rPr>
+        <w:t>getdetails</w:t>
+      </w:r>
+      <w:proofErr w:type="spellEnd"/>
+      <w:r>
+        <w:rPr>
+          <w:rStyle w:val="Hyperlink"/>
+          <w:rFonts w:eastAsia="Times New Roman" w:cstheme="minorHAnsi"/>
+          <w:color w:val="A9B7C6"/>
+          <w:sz w:val="36"/>
+          <w:szCs w:val="36"/>
+          <w:u w:val="none"/>
+          <w:lang w:eastAsia="en-IN"/>
+        </w:rPr>
+        <w:t>/</w:t>
+      </w:r>
+      <w:proofErr w:type="spellStart"/>
+      <w:r>
+        <w:rPr>
+          <w:rStyle w:val="Hyperlink"/>
+          <w:rFonts w:eastAsia="Times New Roman" w:cstheme="minorHAnsi"/>
+          <w:color w:val="A9B7C6"/>
+          <w:sz w:val="36"/>
+          <w:szCs w:val="36"/>
+          <w:u w:val="none"/>
+          <w:lang w:eastAsia="en-IN"/>
+        </w:rPr>
+        <w:t>bank_accounts?username</w:t>
+      </w:r>
+      <w:proofErr w:type="spellEnd"/>
+      <w:r>
+        <w:rPr>
+          <w:rStyle w:val="Hyperlink"/>
+          <w:rFonts w:eastAsia="Times New Roman" w:cstheme="minorHAnsi"/>
+          <w:color w:val="A9B7C6"/>
+          <w:sz w:val="36"/>
+          <w:szCs w:val="36"/>
+          <w:u w:val="none"/>
+          <w:lang w:eastAsia="en-IN"/>
+        </w:rPr>
+        <w:t>=</w:t>
+      </w:r>
+      <w:proofErr w:type="spellStart"/>
+      <w:r>
+        <w:rPr>
+          <w:rStyle w:val="Hyperlink"/>
+          <w:rFonts w:eastAsia="Times New Roman" w:cstheme="minorHAnsi"/>
+          <w:color w:val="A9B7C6"/>
+          <w:sz w:val="36"/>
+          <w:szCs w:val="36"/>
+          <w:u w:val="none"/>
+          <w:lang w:eastAsia="en-IN"/>
+        </w:rPr>
+        <w:t>abhijitashok</w:t>
+      </w:r>
+      <w:proofErr w:type="spellEnd"/>
+    </w:p>
+    <w:p>
+      <w:pPr>
+        <w:ind w:left="360"/>
+        <w:rPr>
+          <w:rStyle w:val="Hyperlink"/>
+          <w:rFonts w:eastAsia="Times New Roman" w:cstheme="minorHAnsi"/>
+          <w:color w:val="A9B7C6"/>
+          <w:sz w:val="36"/>
+          <w:szCs w:val="36"/>
+          <w:u w:val="none"/>
+          <w:lang w:eastAsia="en-IN"/>
+        </w:rPr>
+      </w:pPr>
+      <w:r>
+        <w:rPr>
+          <w:rStyle w:val="Hyperlink"/>
+          <w:rFonts w:eastAsia="Times New Roman" w:cstheme="minorHAnsi"/>
+          <w:color w:val="A9B7C6"/>
+          <w:sz w:val="36"/>
+          <w:szCs w:val="36"/>
+          <w:u w:val="none"/>
+          <w:lang w:eastAsia="en-IN"/>
+        </w:rPr>
+        <w:t xml:space="preserve">response - </w:t>
+      </w:r>
+      <w:r>
+        <w:rPr>
+          <w:rStyle w:val="Hyperlink"/>
+          <w:rFonts w:eastAsia="Times New Roman" w:cstheme="minorHAnsi"/>
+          <w:color w:val="A9B7C6"/>
+          <w:sz w:val="36"/>
+          <w:szCs w:val="36"/>
+          <w:u w:val="none"/>
+          <w:lang w:eastAsia="en-IN"/>
+        </w:rPr>
+        <w:t xml:space="preserve">You have earned 50000 from </w:t>
+      </w:r>
+      <w:proofErr w:type="spellStart"/>
+      <w:r>
+        <w:rPr>
+          <w:rStyle w:val="Hyperlink"/>
+          <w:rFonts w:eastAsia="Times New Roman" w:cstheme="minorHAnsi"/>
+          <w:color w:val="A9B7C6"/>
+          <w:sz w:val="36"/>
+          <w:szCs w:val="36"/>
+          <w:u w:val="none"/>
+          <w:lang w:eastAsia="en-IN"/>
+        </w:rPr>
+        <w:t>Salary,Company</w:t>
+      </w:r>
+      <w:proofErr w:type="spellEnd"/>
+      <w:r>
+        <w:rPr>
+          <w:rStyle w:val="Hyperlink"/>
+          <w:rFonts w:eastAsia="Times New Roman" w:cstheme="minorHAnsi"/>
+          <w:color w:val="A9B7C6"/>
+          <w:sz w:val="36"/>
+          <w:szCs w:val="36"/>
+          <w:u w:val="none"/>
+          <w:lang w:eastAsia="en-IN"/>
+        </w:rPr>
+        <w:t xml:space="preserve"> on 2022-08-31</w:t>
+      </w:r>
+    </w:p>
+    <w:p>
+      <w:pPr>
+        <w:pStyle w:val="ListParagraph"/>
+        <w:numPr>
+          <w:ilvl w:val="0"/>
+          <w:numId w:val="1"/>
+        </w:numPr>
+        <w:rPr>
+          <w:rStyle w:val="Hyperlink"/>
+          <w:rFonts w:eastAsia="Times New Roman" w:cstheme="minorHAnsi"/>
+          <w:color w:val="A9B7C6"/>
+          <w:sz w:val="36"/>
+          <w:szCs w:val="36"/>
+          <w:u w:val="none"/>
+          <w:lang w:eastAsia="en-IN"/>
+        </w:rPr>
+      </w:pPr>
+      <w:r>
+        <w:rPr>
+          <w:rFonts w:eastAsia="Times New Roman" w:cstheme="minorHAnsi"/>
+          <w:color w:val="A9B7C6"/>
+          <w:sz w:val="36"/>
+          <w:szCs w:val="36"/>
+          <w:lang w:eastAsia="en-IN"/>
+        </w:rPr>
+        <w:t xml:space="preserve">expenses details </w:t>
+      </w:r>
+      <w:proofErr w:type="spellStart"/>
+      <w:r>
+        <w:rPr>
+          <w:rFonts w:eastAsia="Times New Roman" w:cstheme="minorHAnsi"/>
+          <w:color w:val="A9B7C6"/>
+          <w:sz w:val="36"/>
+          <w:szCs w:val="36"/>
+          <w:lang w:eastAsia="en-IN"/>
+        </w:rPr>
+        <w:t>api</w:t>
+      </w:r>
+      <w:proofErr w:type="spellEnd"/>
+      <w:r>
+        <w:rPr>
+          <w:rFonts w:eastAsia="Times New Roman" w:cstheme="minorHAnsi"/>
+          <w:color w:val="A9B7C6"/>
+          <w:sz w:val="36"/>
+          <w:szCs w:val="36"/>
+          <w:lang w:eastAsia="en-IN"/>
+        </w:rPr>
+        <w:t xml:space="preserve"> </w:t>
+      </w:r>
+      <w:hyperlink r:id="rId17" w:history="1">
+        <w:r>
+          <w:rPr>
+            <w:rStyle w:val="Hyperlink"/>
+            <w:rFonts w:eastAsia="Times New Roman" w:cstheme="minorHAnsi"/>
+            <w:sz w:val="36"/>
+            <w:szCs w:val="36"/>
+            <w:lang w:eastAsia="en-IN"/>
+          </w:rPr>
+          <w:t>http://127.0.0.1:5000</w:t>
+        </w:r>
+        <w:r>
+          <w:t xml:space="preserve"> </w:t>
+        </w:r>
+        <w:r>
+          <w:rPr>
+            <w:rStyle w:val="Hyperlink"/>
+            <w:rFonts w:eastAsia="Times New Roman" w:cstheme="minorHAnsi"/>
+            <w:sz w:val="36"/>
+            <w:szCs w:val="36"/>
+            <w:lang w:eastAsia="en-IN"/>
+          </w:rPr>
+          <w:t>/</w:t>
+        </w:r>
+        <w:proofErr w:type="spellStart"/>
+        <w:r>
+          <w:rPr>
+            <w:rStyle w:val="Hyperlink"/>
+            <w:rFonts w:eastAsia="Times New Roman" w:cstheme="minorHAnsi"/>
+            <w:sz w:val="36"/>
+            <w:szCs w:val="36"/>
+            <w:lang w:eastAsia="en-IN"/>
+          </w:rPr>
+          <w:t>getdetails</w:t>
+        </w:r>
+        <w:proofErr w:type="spellEnd"/>
+        <w:r>
+          <w:rPr>
+            <w:rStyle w:val="Hyperlink"/>
+            <w:rFonts w:eastAsia="Times New Roman" w:cstheme="minorHAnsi"/>
+            <w:sz w:val="36"/>
+            <w:szCs w:val="36"/>
+            <w:lang w:eastAsia="en-IN"/>
+          </w:rPr>
+          <w:t>/</w:t>
+        </w:r>
+        <w:proofErr w:type="spellStart"/>
+        <w:r>
+          <w:rPr>
+            <w:rStyle w:val="Hyperlink"/>
+            <w:rFonts w:eastAsia="Times New Roman" w:cstheme="minorHAnsi"/>
+            <w:sz w:val="36"/>
+            <w:szCs w:val="36"/>
+            <w:lang w:eastAsia="en-IN"/>
+          </w:rPr>
+          <w:t>expenses_details</w:t>
+        </w:r>
+        <w:proofErr w:type="spellEnd"/>
+      </w:hyperlink>
+    </w:p>
+    <w:p>
+      <w:pPr>
+        <w:ind w:left="360"/>
+        <w:rPr>
+          <w:rStyle w:val="Hyperlink"/>
+          <w:rFonts w:eastAsia="Times New Roman" w:cstheme="minorHAnsi"/>
+          <w:color w:val="A9B7C6"/>
+          <w:sz w:val="36"/>
+          <w:szCs w:val="36"/>
+          <w:u w:val="none"/>
+          <w:lang w:eastAsia="en-IN"/>
+        </w:rPr>
+      </w:pPr>
+      <w:r>
+        <w:rPr>
+          <w:rStyle w:val="Hyperlink"/>
+          <w:rFonts w:eastAsia="Times New Roman" w:cstheme="minorHAnsi"/>
+          <w:color w:val="A9B7C6"/>
+          <w:sz w:val="36"/>
+          <w:szCs w:val="36"/>
+          <w:u w:val="none"/>
+          <w:lang w:eastAsia="en-IN"/>
+        </w:rPr>
+        <w:t xml:space="preserve">request - </w:t>
+      </w:r>
+      <w:r>
+        <w:rPr>
+          <w:rStyle w:val="Hyperlink"/>
+          <w:rFonts w:eastAsia="Times New Roman" w:cstheme="minorHAnsi"/>
+          <w:color w:val="A9B7C6"/>
+          <w:sz w:val="36"/>
+          <w:szCs w:val="36"/>
+          <w:u w:val="none"/>
+          <w:lang w:eastAsia="en-IN"/>
+        </w:rPr>
+        <w:t>http://127.0.0.1:5000 /</w:t>
+      </w:r>
+      <w:proofErr w:type="spellStart"/>
+      <w:r>
+        <w:rPr>
+          <w:rStyle w:val="Hyperlink"/>
+          <w:rFonts w:eastAsia="Times New Roman" w:cstheme="minorHAnsi"/>
+          <w:color w:val="A9B7C6"/>
+          <w:sz w:val="36"/>
+          <w:szCs w:val="36"/>
+          <w:u w:val="none"/>
+          <w:lang w:eastAsia="en-IN"/>
+        </w:rPr>
+        <w:t>getdetails</w:t>
+      </w:r>
+      <w:proofErr w:type="spellEnd"/>
+      <w:r>
+        <w:rPr>
+          <w:rStyle w:val="Hyperlink"/>
+          <w:rFonts w:eastAsia="Times New Roman" w:cstheme="minorHAnsi"/>
+          <w:color w:val="A9B7C6"/>
+          <w:sz w:val="36"/>
+          <w:szCs w:val="36"/>
+          <w:u w:val="none"/>
+          <w:lang w:eastAsia="en-IN"/>
+        </w:rPr>
+        <w:t>/</w:t>
+      </w:r>
+      <w:proofErr w:type="spellStart"/>
+      <w:r>
+        <w:rPr>
+          <w:rStyle w:val="Hyperlink"/>
+          <w:rFonts w:eastAsia="Times New Roman" w:cstheme="minorHAnsi"/>
+          <w:color w:val="A9B7C6"/>
+          <w:sz w:val="36"/>
+          <w:szCs w:val="36"/>
+          <w:u w:val="none"/>
+          <w:lang w:eastAsia="en-IN"/>
+        </w:rPr>
+        <w:t>expenses_details?username</w:t>
+      </w:r>
+      <w:proofErr w:type="spellEnd"/>
+      <w:r>
+        <w:rPr>
+          <w:rStyle w:val="Hyperlink"/>
+          <w:rFonts w:eastAsia="Times New Roman" w:cstheme="minorHAnsi"/>
+          <w:color w:val="A9B7C6"/>
+          <w:sz w:val="36"/>
+          <w:szCs w:val="36"/>
+          <w:u w:val="none"/>
+          <w:lang w:eastAsia="en-IN"/>
+        </w:rPr>
+        <w:t>=</w:t>
+      </w:r>
+      <w:proofErr w:type="spellStart"/>
+      <w:r>
+        <w:rPr>
+          <w:rStyle w:val="Hyperlink"/>
+          <w:rFonts w:eastAsia="Times New Roman" w:cstheme="minorHAnsi"/>
+          <w:color w:val="A9B7C6"/>
+          <w:sz w:val="36"/>
+          <w:szCs w:val="36"/>
+          <w:u w:val="none"/>
+          <w:lang w:eastAsia="en-IN"/>
+        </w:rPr>
+        <w:t>abhijitashok</w:t>
+      </w:r>
+      <w:proofErr w:type="spellEnd"/>
+    </w:p>
+    <w:p>
+      <w:pPr>
+        <w:ind w:left="360"/>
+        <w:rPr>
+          <w:rStyle w:val="Hyperlink"/>
+          <w:rFonts w:eastAsia="Times New Roman" w:cstheme="minorHAnsi"/>
+          <w:color w:val="A9B7C6"/>
+          <w:sz w:val="36"/>
+          <w:szCs w:val="36"/>
+          <w:u w:val="none"/>
+          <w:lang w:eastAsia="en-IN"/>
+        </w:rPr>
+      </w:pPr>
+      <w:r>
+        <w:rPr>
+          <w:rStyle w:val="Hyperlink"/>
+          <w:rFonts w:eastAsia="Times New Roman" w:cstheme="minorHAnsi"/>
+          <w:color w:val="A9B7C6"/>
+          <w:sz w:val="36"/>
+          <w:szCs w:val="36"/>
+          <w:u w:val="none"/>
+          <w:lang w:eastAsia="en-IN"/>
+        </w:rPr>
+        <w:t xml:space="preserve">response - </w:t>
+      </w:r>
+      <w:r>
+        <w:rPr>
+          <w:rStyle w:val="Hyperlink"/>
+          <w:rFonts w:eastAsia="Times New Roman" w:cstheme="minorHAnsi"/>
+          <w:color w:val="A9B7C6"/>
+          <w:sz w:val="36"/>
+          <w:szCs w:val="36"/>
+          <w:u w:val="none"/>
+          <w:lang w:eastAsia="en-IN"/>
+        </w:rPr>
+        <w:t xml:space="preserve">You have spent 500 for </w:t>
+      </w:r>
+      <w:proofErr w:type="spellStart"/>
+      <w:r>
+        <w:rPr>
+          <w:rStyle w:val="Hyperlink"/>
+          <w:rFonts w:eastAsia="Times New Roman" w:cstheme="minorHAnsi"/>
+          <w:color w:val="A9B7C6"/>
+          <w:sz w:val="36"/>
+          <w:szCs w:val="36"/>
+          <w:u w:val="none"/>
+          <w:lang w:eastAsia="en-IN"/>
+        </w:rPr>
+        <w:t>Leisure,Restaurant</w:t>
+      </w:r>
+      <w:proofErr w:type="spellEnd"/>
+      <w:r>
+        <w:rPr>
+          <w:rStyle w:val="Hyperlink"/>
+          <w:rFonts w:eastAsia="Times New Roman" w:cstheme="minorHAnsi"/>
+          <w:color w:val="A9B7C6"/>
+          <w:sz w:val="36"/>
+          <w:szCs w:val="36"/>
+          <w:u w:val="none"/>
+          <w:lang w:eastAsia="en-IN"/>
+        </w:rPr>
+        <w:t xml:space="preserve"> on 2022-09-01</w:t>
+      </w:r>
+    </w:p>
+    <w:p>
+      <w:pPr>
+        <w:ind w:left="360"/>
+        <w:rPr>
+          <w:rStyle w:val="Hyperlink"/>
+          <w:rFonts w:eastAsia="Times New Roman" w:cstheme="minorHAnsi"/>
+          <w:color w:val="A9B7C6"/>
+          <w:sz w:val="36"/>
+          <w:szCs w:val="36"/>
+          <w:u w:val="none"/>
+          <w:lang w:eastAsia="en-IN"/>
+        </w:rPr>
+      </w:pPr>
+      <w:r>
+        <w:rPr>
+          <w:rStyle w:val="Hyperlink"/>
+          <w:rFonts w:eastAsia="Times New Roman" w:cstheme="minorHAnsi"/>
+          <w:color w:val="A9B7C6"/>
+          <w:sz w:val="36"/>
+          <w:szCs w:val="36"/>
+          <w:u w:val="none"/>
+          <w:lang w:eastAsia="en-IN"/>
+        </w:rPr>
+        <w:t xml:space="preserve">You have spent 8000 for </w:t>
+      </w:r>
+      <w:proofErr w:type="spellStart"/>
+      <w:r>
+        <w:rPr>
+          <w:rStyle w:val="Hyperlink"/>
+          <w:rFonts w:eastAsia="Times New Roman" w:cstheme="minorHAnsi"/>
+          <w:color w:val="A9B7C6"/>
+          <w:sz w:val="36"/>
+          <w:szCs w:val="36"/>
+          <w:u w:val="none"/>
+          <w:lang w:eastAsia="en-IN"/>
+        </w:rPr>
+        <w:t>Leisure,Movie</w:t>
+      </w:r>
+      <w:proofErr w:type="spellEnd"/>
+      <w:r>
+        <w:rPr>
+          <w:rStyle w:val="Hyperlink"/>
+          <w:rFonts w:eastAsia="Times New Roman" w:cstheme="minorHAnsi"/>
+          <w:color w:val="A9B7C6"/>
+          <w:sz w:val="36"/>
+          <w:szCs w:val="36"/>
+          <w:u w:val="none"/>
+          <w:lang w:eastAsia="en-IN"/>
+        </w:rPr>
+        <w:t xml:space="preserve"> on 2022-09-05</w:t>
+      </w:r>
+    </w:p>
+    <w:p>
+      <w:pPr>
+        <w:ind w:left="360"/>
+        <w:rPr>
+          <w:rStyle w:val="Hyperlink"/>
+          <w:rFonts w:eastAsia="Times New Roman" w:cstheme="minorHAnsi"/>
+          <w:color w:val="A9B7C6"/>
+          <w:sz w:val="36"/>
+          <w:szCs w:val="36"/>
+          <w:u w:val="none"/>
+          <w:lang w:eastAsia="en-IN"/>
+        </w:rPr>
+      </w:pPr>
+      <w:r>
+        <w:rPr>
+          <w:rStyle w:val="Hyperlink"/>
+          <w:rFonts w:eastAsia="Times New Roman" w:cstheme="minorHAnsi"/>
+          <w:color w:val="A9B7C6"/>
+          <w:sz w:val="36"/>
+          <w:szCs w:val="36"/>
+          <w:u w:val="none"/>
+          <w:lang w:eastAsia="en-IN"/>
+        </w:rPr>
+        <w:t xml:space="preserve">You have spent 8000 for </w:t>
+      </w:r>
+      <w:proofErr w:type="spellStart"/>
+      <w:r>
+        <w:rPr>
+          <w:rStyle w:val="Hyperlink"/>
+          <w:rFonts w:eastAsia="Times New Roman" w:cstheme="minorHAnsi"/>
+          <w:color w:val="A9B7C6"/>
+          <w:sz w:val="36"/>
+          <w:szCs w:val="36"/>
+          <w:u w:val="none"/>
+          <w:lang w:eastAsia="en-IN"/>
+        </w:rPr>
+        <w:t>Leisure,Movie</w:t>
+      </w:r>
+      <w:proofErr w:type="spellEnd"/>
+      <w:r>
+        <w:rPr>
+          <w:rStyle w:val="Hyperlink"/>
+          <w:rFonts w:eastAsia="Times New Roman" w:cstheme="minorHAnsi"/>
+          <w:color w:val="A9B7C6"/>
+          <w:sz w:val="36"/>
+          <w:szCs w:val="36"/>
+          <w:u w:val="none"/>
+          <w:lang w:eastAsia="en-IN"/>
+        </w:rPr>
+        <w:t xml:space="preserve"> on 2022-09-05</w:t>
+      </w:r>
+    </w:p>
+    <w:p>
+      <w:pPr>
+        <w:pStyle w:val="ListParagraph"/>
+        <w:numPr>
+          <w:ilvl w:val="0"/>
+          <w:numId w:val="1"/>
+        </w:numPr>
+        <w:rPr>
+          <w:rStyle w:val="Hyperlink"/>
+          <w:rFonts w:eastAsia="Times New Roman" w:cstheme="minorHAnsi"/>
+          <w:color w:val="A9B7C6"/>
+          <w:sz w:val="36"/>
+          <w:szCs w:val="36"/>
+          <w:u w:val="none"/>
+          <w:lang w:eastAsia="en-IN"/>
+        </w:rPr>
+      </w:pPr>
+      <w:r>
+        <w:rPr>
+          <w:rFonts w:eastAsia="Times New Roman" w:cstheme="minorHAnsi"/>
+          <w:color w:val="A9B7C6"/>
+          <w:sz w:val="36"/>
+          <w:szCs w:val="36"/>
+          <w:lang w:eastAsia="en-IN"/>
+        </w:rPr>
+        <w:t xml:space="preserve">investments details </w:t>
+      </w:r>
+      <w:proofErr w:type="spellStart"/>
+      <w:r>
+        <w:rPr>
+          <w:rFonts w:eastAsia="Times New Roman" w:cstheme="minorHAnsi"/>
+          <w:color w:val="A9B7C6"/>
+          <w:sz w:val="36"/>
+          <w:szCs w:val="36"/>
+          <w:lang w:eastAsia="en-IN"/>
+        </w:rPr>
+        <w:t>api</w:t>
+      </w:r>
+      <w:proofErr w:type="spellEnd"/>
+      <w:r>
+        <w:rPr>
+          <w:rFonts w:eastAsia="Times New Roman" w:cstheme="minorHAnsi"/>
+          <w:color w:val="A9B7C6"/>
+          <w:sz w:val="36"/>
+          <w:szCs w:val="36"/>
+          <w:lang w:eastAsia="en-IN"/>
+        </w:rPr>
+        <w:t xml:space="preserve"> </w:t>
+      </w:r>
+      <w:hyperlink r:id="rId18" w:history="1">
+        <w:r>
+          <w:rPr>
+            <w:rStyle w:val="Hyperlink"/>
+            <w:rFonts w:eastAsia="Times New Roman" w:cstheme="minorHAnsi"/>
+            <w:sz w:val="36"/>
+            <w:szCs w:val="36"/>
+            <w:lang w:eastAsia="en-IN"/>
+          </w:rPr>
+          <w:t>http://127.0.0.1:5000</w:t>
+        </w:r>
+        <w:r>
+          <w:t xml:space="preserve"> </w:t>
+        </w:r>
+        <w:r>
+          <w:rPr>
+            <w:rStyle w:val="Hyperlink"/>
+            <w:rFonts w:eastAsia="Times New Roman" w:cstheme="minorHAnsi"/>
+            <w:sz w:val="36"/>
+            <w:szCs w:val="36"/>
+            <w:lang w:eastAsia="en-IN"/>
+          </w:rPr>
+          <w:t>/</w:t>
+        </w:r>
+        <w:proofErr w:type="spellStart"/>
+        <w:r>
+          <w:rPr>
+            <w:rStyle w:val="Hyperlink"/>
+            <w:rFonts w:eastAsia="Times New Roman" w:cstheme="minorHAnsi"/>
+            <w:sz w:val="36"/>
+            <w:szCs w:val="36"/>
+            <w:lang w:eastAsia="en-IN"/>
+          </w:rPr>
+          <w:t>getdetails</w:t>
+        </w:r>
+        <w:proofErr w:type="spellEnd"/>
+        <w:r>
+          <w:rPr>
+            <w:rStyle w:val="Hyperlink"/>
+            <w:rFonts w:eastAsia="Times New Roman" w:cstheme="minorHAnsi"/>
+            <w:sz w:val="36"/>
+            <w:szCs w:val="36"/>
+            <w:lang w:eastAsia="en-IN"/>
+          </w:rPr>
+          <w:t>/</w:t>
+        </w:r>
+        <w:proofErr w:type="spellStart"/>
+        <w:r>
+          <w:rPr>
+            <w:rStyle w:val="Hyperlink"/>
+            <w:rFonts w:eastAsia="Times New Roman" w:cstheme="minorHAnsi"/>
+            <w:sz w:val="36"/>
+            <w:szCs w:val="36"/>
+            <w:lang w:eastAsia="en-IN"/>
+          </w:rPr>
+          <w:t>investments_details</w:t>
+        </w:r>
+        <w:proofErr w:type="spellEnd"/>
+      </w:hyperlink>
+    </w:p>
+    <w:p>
+      <w:pPr>
+        <w:ind w:left="360"/>
+        <w:rPr>
+          <w:rStyle w:val="Hyperlink"/>
+          <w:rFonts w:eastAsia="Times New Roman" w:cstheme="minorHAnsi"/>
+          <w:color w:val="A9B7C6"/>
+          <w:sz w:val="36"/>
+          <w:szCs w:val="36"/>
+          <w:u w:val="none"/>
+          <w:lang w:eastAsia="en-IN"/>
+        </w:rPr>
+      </w:pPr>
+      <w:r>
+        <w:rPr>
+          <w:rStyle w:val="Hyperlink"/>
+          <w:rFonts w:eastAsia="Times New Roman" w:cstheme="minorHAnsi"/>
+          <w:color w:val="A9B7C6"/>
+          <w:sz w:val="36"/>
+          <w:szCs w:val="36"/>
+          <w:u w:val="none"/>
+          <w:lang w:eastAsia="en-IN"/>
+        </w:rPr>
+        <w:t xml:space="preserve">request - </w:t>
+      </w:r>
+      <w:r>
+        <w:rPr>
+          <w:rStyle w:val="Hyperlink"/>
+          <w:rFonts w:eastAsia="Times New Roman" w:cstheme="minorHAnsi"/>
+          <w:color w:val="A9B7C6"/>
+          <w:sz w:val="36"/>
+          <w:szCs w:val="36"/>
+          <w:u w:val="none"/>
+          <w:lang w:eastAsia="en-IN"/>
+        </w:rPr>
+        <w:t>http://127.0.0.1:5000 /</w:t>
+      </w:r>
+      <w:proofErr w:type="spellStart"/>
+      <w:r>
+        <w:rPr>
+          <w:rStyle w:val="Hyperlink"/>
+          <w:rFonts w:eastAsia="Times New Roman" w:cstheme="minorHAnsi"/>
+          <w:color w:val="A9B7C6"/>
+          <w:sz w:val="36"/>
+          <w:szCs w:val="36"/>
+          <w:u w:val="none"/>
+          <w:lang w:eastAsia="en-IN"/>
+        </w:rPr>
+        <w:t>getdetails</w:t>
+      </w:r>
+      <w:proofErr w:type="spellEnd"/>
+      <w:r>
+        <w:rPr>
+          <w:rStyle w:val="Hyperlink"/>
+          <w:rFonts w:eastAsia="Times New Roman" w:cstheme="minorHAnsi"/>
+          <w:color w:val="A9B7C6"/>
+          <w:sz w:val="36"/>
+          <w:szCs w:val="36"/>
+          <w:u w:val="none"/>
+          <w:lang w:eastAsia="en-IN"/>
+        </w:rPr>
+        <w:t>/</w:t>
+      </w:r>
+      <w:proofErr w:type="spellStart"/>
+      <w:r>
+        <w:rPr>
+          <w:rStyle w:val="Hyperlink"/>
+          <w:rFonts w:eastAsia="Times New Roman" w:cstheme="minorHAnsi"/>
+          <w:color w:val="A9B7C6"/>
+          <w:sz w:val="36"/>
+          <w:szCs w:val="36"/>
+          <w:u w:val="none"/>
+          <w:lang w:eastAsia="en-IN"/>
+        </w:rPr>
+        <w:t>investments_details?username</w:t>
+      </w:r>
+      <w:proofErr w:type="spellEnd"/>
+      <w:r>
+        <w:rPr>
+          <w:rStyle w:val="Hyperlink"/>
+          <w:rFonts w:eastAsia="Times New Roman" w:cstheme="minorHAnsi"/>
+          <w:color w:val="A9B7C6"/>
+          <w:sz w:val="36"/>
+          <w:szCs w:val="36"/>
+          <w:u w:val="none"/>
+          <w:lang w:eastAsia="en-IN"/>
+        </w:rPr>
+        <w:t>=</w:t>
+      </w:r>
+      <w:proofErr w:type="spellStart"/>
+      <w:r>
+        <w:rPr>
+          <w:rStyle w:val="Hyperlink"/>
+          <w:rFonts w:eastAsia="Times New Roman" w:cstheme="minorHAnsi"/>
+          <w:color w:val="A9B7C6"/>
+          <w:sz w:val="36"/>
+          <w:szCs w:val="36"/>
+          <w:u w:val="none"/>
+          <w:lang w:eastAsia="en-IN"/>
+        </w:rPr>
+        <w:t>abhijitashok</w:t>
+      </w:r>
+      <w:proofErr w:type="spellEnd"/>
+    </w:p>
+    <w:p>
+      <w:pPr>
+        <w:ind w:left="360"/>
+        <w:rPr>
+          <w:rStyle w:val="Hyperlink"/>
+          <w:rFonts w:eastAsia="Times New Roman" w:cstheme="minorHAnsi"/>
+          <w:color w:val="A9B7C6"/>
+          <w:sz w:val="36"/>
+          <w:szCs w:val="36"/>
+          <w:u w:val="none"/>
+          <w:lang w:eastAsia="en-IN"/>
+        </w:rPr>
+      </w:pPr>
+      <w:r>
+        <w:rPr>
+          <w:rStyle w:val="Hyperlink"/>
+          <w:rFonts w:eastAsia="Times New Roman" w:cstheme="minorHAnsi"/>
+          <w:color w:val="A9B7C6"/>
+          <w:sz w:val="36"/>
+          <w:szCs w:val="36"/>
+          <w:u w:val="none"/>
+          <w:lang w:eastAsia="en-IN"/>
+        </w:rPr>
+        <w:t>response-</w:t>
+      </w:r>
+    </w:p>
+    <w:p>
+      <w:pPr>
+        <w:ind w:left="360"/>
+        <w:rPr>
+          <w:rStyle w:val="Hyperlink"/>
+          <w:rFonts w:eastAsia="Times New Roman" w:cstheme="minorHAnsi"/>
+          <w:color w:val="A9B7C6"/>
+          <w:sz w:val="36"/>
+          <w:szCs w:val="36"/>
+          <w:u w:val="none"/>
+          <w:lang w:eastAsia="en-IN"/>
+        </w:rPr>
+      </w:pPr>
+      <w:r>
+        <w:rPr>
+          <w:rStyle w:val="Hyperlink"/>
+          <w:rFonts w:eastAsia="Times New Roman" w:cstheme="minorHAnsi"/>
+          <w:color w:val="A9B7C6"/>
+          <w:sz w:val="36"/>
+          <w:szCs w:val="36"/>
+          <w:u w:val="none"/>
+          <w:lang w:eastAsia="en-IN"/>
+        </w:rPr>
+        <w:t xml:space="preserve">You have invested 8000 in </w:t>
+      </w:r>
+      <w:proofErr w:type="spellStart"/>
+      <w:r>
+        <w:rPr>
+          <w:rStyle w:val="Hyperlink"/>
+          <w:rFonts w:eastAsia="Times New Roman" w:cstheme="minorHAnsi"/>
+          <w:color w:val="A9B7C6"/>
+          <w:sz w:val="36"/>
+          <w:szCs w:val="36"/>
+          <w:u w:val="none"/>
+          <w:lang w:eastAsia="en-IN"/>
+        </w:rPr>
+        <w:t>Stocks,Zerodha</w:t>
+      </w:r>
+      <w:proofErr w:type="spellEnd"/>
+      <w:r>
+        <w:rPr>
+          <w:rStyle w:val="Hyperlink"/>
+          <w:rFonts w:eastAsia="Times New Roman" w:cstheme="minorHAnsi"/>
+          <w:color w:val="A9B7C6"/>
+          <w:sz w:val="36"/>
+          <w:szCs w:val="36"/>
+          <w:u w:val="none"/>
+          <w:lang w:eastAsia="en-IN"/>
+        </w:rPr>
+        <w:t xml:space="preserve"> on 2022-09-05</w:t>
+      </w:r>
+    </w:p>
+    <w:p>
+      <w:pPr>
+        <w:ind w:left="360"/>
+        <w:rPr>
+          <w:rStyle w:val="Hyperlink"/>
+          <w:rFonts w:eastAsia="Times New Roman" w:cstheme="minorHAnsi"/>
+          <w:color w:val="A9B7C6"/>
+          <w:sz w:val="36"/>
+          <w:szCs w:val="36"/>
+          <w:u w:val="none"/>
+          <w:lang w:eastAsia="en-IN"/>
+        </w:rPr>
+      </w:pPr>
+      <w:r>
+        <w:rPr>
+          <w:rStyle w:val="Hyperlink"/>
+          <w:rFonts w:eastAsia="Times New Roman" w:cstheme="minorHAnsi"/>
+          <w:color w:val="A9B7C6"/>
+          <w:sz w:val="36"/>
+          <w:szCs w:val="36"/>
+          <w:u w:val="none"/>
+          <w:lang w:eastAsia="en-IN"/>
+        </w:rPr>
+        <w:t xml:space="preserve">You have invested 2000 in </w:t>
+      </w:r>
+      <w:proofErr w:type="spellStart"/>
+      <w:r>
+        <w:rPr>
+          <w:rStyle w:val="Hyperlink"/>
+          <w:rFonts w:eastAsia="Times New Roman" w:cstheme="minorHAnsi"/>
+          <w:color w:val="A9B7C6"/>
+          <w:sz w:val="36"/>
+          <w:szCs w:val="36"/>
+          <w:u w:val="none"/>
+          <w:lang w:eastAsia="en-IN"/>
+        </w:rPr>
+        <w:t>Securities,Gold</w:t>
+      </w:r>
+      <w:proofErr w:type="spellEnd"/>
+      <w:r>
+        <w:rPr>
+          <w:rStyle w:val="Hyperlink"/>
+          <w:rFonts w:eastAsia="Times New Roman" w:cstheme="minorHAnsi"/>
+          <w:color w:val="A9B7C6"/>
+          <w:sz w:val="36"/>
+          <w:szCs w:val="36"/>
+          <w:u w:val="none"/>
+          <w:lang w:eastAsia="en-IN"/>
+        </w:rPr>
+        <w:t xml:space="preserve"> on 2022-08-24</w:t>
+      </w:r>
+    </w:p>
+    <w:p>
+      <w:pPr>
+        <w:ind w:left="360"/>
+        <w:rPr>
+          <w:rStyle w:val="Hyperlink"/>
+          <w:rFonts w:eastAsia="Times New Roman" w:cstheme="minorHAnsi"/>
+          <w:color w:val="A9B7C6"/>
+          <w:sz w:val="36"/>
+          <w:szCs w:val="36"/>
+          <w:u w:val="none"/>
+          <w:lang w:eastAsia="en-IN"/>
+        </w:rPr>
+      </w:pPr>
+    </w:p>
+    <w:p>
+      <w:pPr>
+        <w:pStyle w:val="ListParagraph"/>
+        <w:numPr>
+          <w:ilvl w:val="0"/>
+          <w:numId w:val="1"/>
+        </w:numPr>
+        <w:rPr>
+          <w:rStyle w:val="Hyperlink"/>
+          <w:rFonts w:eastAsia="Times New Roman" w:cstheme="minorHAnsi"/>
+          <w:color w:val="A9B7C6"/>
+          <w:sz w:val="36"/>
+          <w:szCs w:val="36"/>
+          <w:u w:val="none"/>
+          <w:lang w:eastAsia="en-IN"/>
+        </w:rPr>
+      </w:pPr>
+      <w:r>
+        <w:rPr>
+          <w:rFonts w:eastAsia="Times New Roman" w:cstheme="minorHAnsi"/>
+          <w:color w:val="A9B7C6"/>
+          <w:sz w:val="36"/>
+          <w:szCs w:val="36"/>
+          <w:lang w:eastAsia="en-IN"/>
+        </w:rPr>
+        <w:t xml:space="preserve">all details </w:t>
+      </w:r>
+      <w:proofErr w:type="spellStart"/>
+      <w:r>
+        <w:rPr>
+          <w:rFonts w:eastAsia="Times New Roman" w:cstheme="minorHAnsi"/>
+          <w:color w:val="A9B7C6"/>
+          <w:sz w:val="36"/>
+          <w:szCs w:val="36"/>
+          <w:lang w:eastAsia="en-IN"/>
+        </w:rPr>
+        <w:t>api</w:t>
+      </w:r>
+      <w:proofErr w:type="spellEnd"/>
+      <w:r>
+        <w:rPr>
+          <w:rFonts w:eastAsia="Times New Roman" w:cstheme="minorHAnsi"/>
+          <w:color w:val="A9B7C6"/>
+          <w:sz w:val="36"/>
+          <w:szCs w:val="36"/>
+          <w:lang w:eastAsia="en-IN"/>
+        </w:rPr>
+        <w:t xml:space="preserve"> </w:t>
+      </w:r>
+      <w:hyperlink r:id="rId19" w:history="1">
+        <w:r>
+          <w:rPr>
+            <w:rStyle w:val="Hyperlink"/>
+            <w:rFonts w:eastAsia="Times New Roman" w:cstheme="minorHAnsi"/>
+            <w:sz w:val="36"/>
+            <w:szCs w:val="36"/>
+            <w:lang w:eastAsia="en-IN"/>
+          </w:rPr>
+          <w:t>http://127.0.0.1:5000</w:t>
+        </w:r>
+        <w:r>
+          <w:rPr>
+            <w:rStyle w:val="Hyperlink"/>
+          </w:rPr>
+          <w:t xml:space="preserve"> </w:t>
+        </w:r>
+        <w:r>
+          <w:rPr>
+            <w:rStyle w:val="Hyperlink"/>
+            <w:rFonts w:eastAsia="Times New Roman" w:cstheme="minorHAnsi"/>
+            <w:sz w:val="36"/>
+            <w:szCs w:val="36"/>
+            <w:lang w:eastAsia="en-IN"/>
+          </w:rPr>
+          <w:t>/</w:t>
+        </w:r>
+        <w:proofErr w:type="spellStart"/>
+        <w:r>
+          <w:rPr>
+            <w:rStyle w:val="Hyperlink"/>
+            <w:rFonts w:eastAsia="Times New Roman" w:cstheme="minorHAnsi"/>
+            <w:sz w:val="36"/>
+            <w:szCs w:val="36"/>
+            <w:lang w:eastAsia="en-IN"/>
+          </w:rPr>
+          <w:t>getdetails</w:t>
+        </w:r>
+        <w:proofErr w:type="spellEnd"/>
+        <w:r>
+          <w:rPr>
+            <w:rStyle w:val="Hyperlink"/>
+            <w:rFonts w:eastAsia="Times New Roman" w:cstheme="minorHAnsi"/>
+            <w:sz w:val="36"/>
+            <w:szCs w:val="36"/>
+            <w:lang w:eastAsia="en-IN"/>
+          </w:rPr>
+          <w:t>/</w:t>
+        </w:r>
+      </w:hyperlink>
+      <w:r>
+        <w:rPr>
+          <w:rStyle w:val="Hyperlink"/>
+          <w:rFonts w:eastAsia="Times New Roman" w:cstheme="minorHAnsi"/>
+          <w:sz w:val="36"/>
+          <w:szCs w:val="36"/>
+          <w:lang w:eastAsia="en-IN"/>
+        </w:rPr>
+        <w:t>all</w:t>
+      </w:r>
+    </w:p>
+    <w:p>
+      <w:pPr>
+        <w:ind w:left="360"/>
+        <w:rPr>
+          <w:rFonts w:eastAsia="Times New Roman" w:cstheme="minorHAnsi"/>
+          <w:color w:val="A9B7C6"/>
+          <w:sz w:val="36"/>
+          <w:szCs w:val="36"/>
+          <w:lang w:eastAsia="en-IN"/>
+        </w:rPr>
+      </w:pPr>
+      <w:r>
+        <w:rPr>
+          <w:rFonts w:eastAsia="Times New Roman" w:cstheme="minorHAnsi"/>
+          <w:color w:val="A9B7C6"/>
+          <w:sz w:val="36"/>
+          <w:szCs w:val="36"/>
+          <w:lang w:eastAsia="en-IN"/>
+        </w:rPr>
+        <w:t xml:space="preserve">request - </w:t>
+      </w:r>
+      <w:r>
+        <w:rPr>
+          <w:rFonts w:eastAsia="Times New Roman" w:cstheme="minorHAnsi"/>
+          <w:color w:val="A9B7C6"/>
+          <w:sz w:val="36"/>
+          <w:szCs w:val="36"/>
+          <w:lang w:eastAsia="en-IN"/>
+        </w:rPr>
+        <w:t>http://127.0.0.1:5000 /</w:t>
+      </w:r>
+      <w:proofErr w:type="spellStart"/>
+      <w:r>
+        <w:rPr>
+          <w:rFonts w:eastAsia="Times New Roman" w:cstheme="minorHAnsi"/>
+          <w:color w:val="A9B7C6"/>
+          <w:sz w:val="36"/>
+          <w:szCs w:val="36"/>
+          <w:lang w:eastAsia="en-IN"/>
+        </w:rPr>
+        <w:t>getdetails</w:t>
+      </w:r>
+      <w:proofErr w:type="spellEnd"/>
+      <w:r>
+        <w:rPr>
+          <w:rFonts w:eastAsia="Times New Roman" w:cstheme="minorHAnsi"/>
+          <w:color w:val="A9B7C6"/>
+          <w:sz w:val="36"/>
+          <w:szCs w:val="36"/>
+          <w:lang w:eastAsia="en-IN"/>
+        </w:rPr>
+        <w:t>/</w:t>
+      </w:r>
+      <w:proofErr w:type="spellStart"/>
+      <w:r>
+        <w:rPr>
+          <w:rFonts w:eastAsia="Times New Roman" w:cstheme="minorHAnsi"/>
+          <w:color w:val="A9B7C6"/>
+          <w:sz w:val="36"/>
+          <w:szCs w:val="36"/>
+          <w:lang w:eastAsia="en-IN"/>
+        </w:rPr>
+        <w:t>all?username</w:t>
+      </w:r>
+      <w:proofErr w:type="spellEnd"/>
+      <w:r>
+        <w:rPr>
+          <w:rFonts w:eastAsia="Times New Roman" w:cstheme="minorHAnsi"/>
+          <w:color w:val="A9B7C6"/>
+          <w:sz w:val="36"/>
+          <w:szCs w:val="36"/>
+          <w:lang w:eastAsia="en-IN"/>
+        </w:rPr>
+        <w:t>=</w:t>
+      </w:r>
+      <w:proofErr w:type="spellStart"/>
+      <w:r>
+        <w:rPr>
+          <w:rFonts w:eastAsia="Times New Roman" w:cstheme="minorHAnsi"/>
+          <w:color w:val="A9B7C6"/>
+          <w:sz w:val="36"/>
+          <w:szCs w:val="36"/>
+          <w:lang w:eastAsia="en-IN"/>
+        </w:rPr>
+        <w:t>abhijitashok</w:t>
+      </w:r>
+      <w:proofErr w:type="spellEnd"/>
+    </w:p>
+    <w:p>
+      <w:pPr>
+        <w:ind w:left="360"/>
+        <w:rPr>
+          <w:rFonts w:eastAsia="Times New Roman" w:cstheme="minorHAnsi"/>
+          <w:color w:val="A9B7C6"/>
+          <w:sz w:val="36"/>
+          <w:szCs w:val="36"/>
+          <w:lang w:eastAsia="en-IN"/>
+        </w:rPr>
+      </w:pPr>
+      <w:r>
+        <w:rPr>
+          <w:rFonts w:eastAsia="Times New Roman" w:cstheme="minorHAnsi"/>
+          <w:color w:val="A9B7C6"/>
+          <w:sz w:val="36"/>
+          <w:szCs w:val="36"/>
+          <w:lang w:eastAsia="en-IN"/>
+        </w:rPr>
+        <w:t xml:space="preserve">response </w:t>
+      </w:r>
+      <w:r>
+        <w:rPr>
+          <w:rFonts w:eastAsia="Times New Roman" w:cstheme="minorHAnsi"/>
+          <w:color w:val="A9B7C6"/>
+          <w:sz w:val="36"/>
+          <w:szCs w:val="36"/>
+          <w:lang w:eastAsia="en-IN"/>
+        </w:rPr>
+        <w:t>–</w:t>
+      </w:r>
+      <w:r>
+        <w:rPr>
+          <w:rFonts w:eastAsia="Times New Roman" w:cstheme="minorHAnsi"/>
+          <w:color w:val="A9B7C6"/>
+          <w:sz w:val="36"/>
+          <w:szCs w:val="36"/>
+          <w:lang w:eastAsia="en-IN"/>
+        </w:rPr>
+        <w:t xml:space="preserve"> </w:t>
+      </w:r>
+    </w:p>
+    <w:p>
+      <w:pPr>
+        <w:ind w:left="360"/>
+        <w:rPr>
+          <w:rFonts w:eastAsia="Times New Roman" w:cstheme="minorHAnsi"/>
+          <w:color w:val="A9B7C6"/>
+          <w:sz w:val="36"/>
+          <w:szCs w:val="36"/>
+          <w:lang w:eastAsia="en-IN"/>
+        </w:rPr>
+      </w:pPr>
+      <w:r>
+        <w:rPr>
+          <w:rFonts w:eastAsia="Times New Roman" w:cstheme="minorHAnsi"/>
+          <w:color w:val="A9B7C6"/>
+          <w:sz w:val="36"/>
+          <w:szCs w:val="36"/>
+          <w:lang w:eastAsia="en-IN"/>
+        </w:rPr>
+        <w:lastRenderedPageBreak/>
+        <w:t xml:space="preserve">username = </w:t>
+      </w:r>
+      <w:proofErr w:type="spellStart"/>
+      <w:r>
+        <w:rPr>
+          <w:rFonts w:eastAsia="Times New Roman" w:cstheme="minorHAnsi"/>
+          <w:color w:val="A9B7C6"/>
+          <w:sz w:val="36"/>
+          <w:szCs w:val="36"/>
+          <w:lang w:eastAsia="en-IN"/>
+        </w:rPr>
+        <w:t>abhijitashok</w:t>
+      </w:r>
+      <w:proofErr w:type="spellEnd"/>
+    </w:p>
+    <w:p>
+      <w:pPr>
+        <w:ind w:left="360"/>
+        <w:rPr>
+          <w:rFonts w:eastAsia="Times New Roman" w:cstheme="minorHAnsi"/>
+          <w:color w:val="A9B7C6"/>
+          <w:sz w:val="36"/>
+          <w:szCs w:val="36"/>
+          <w:lang w:eastAsia="en-IN"/>
+        </w:rPr>
+      </w:pPr>
+      <w:r>
+        <w:rPr>
+          <w:rFonts w:eastAsia="Times New Roman" w:cstheme="minorHAnsi"/>
+          <w:color w:val="A9B7C6"/>
+          <w:sz w:val="36"/>
+          <w:szCs w:val="36"/>
+          <w:lang w:eastAsia="en-IN"/>
+        </w:rPr>
+        <w:t>password = abhijitashok123</w:t>
+      </w:r>
+    </w:p>
+    <w:p>
+      <w:pPr>
+        <w:ind w:left="360"/>
+        <w:rPr>
+          <w:rFonts w:eastAsia="Times New Roman" w:cstheme="minorHAnsi"/>
+          <w:color w:val="A9B7C6"/>
+          <w:sz w:val="36"/>
+          <w:szCs w:val="36"/>
+          <w:lang w:eastAsia="en-IN"/>
+        </w:rPr>
+      </w:pPr>
+      <w:r>
+        <w:rPr>
+          <w:rFonts w:eastAsia="Times New Roman" w:cstheme="minorHAnsi"/>
+          <w:color w:val="A9B7C6"/>
+          <w:sz w:val="36"/>
+          <w:szCs w:val="36"/>
+          <w:lang w:eastAsia="en-IN"/>
+        </w:rPr>
+        <w:t>name = Abhijit Ashok</w:t>
+      </w:r>
+    </w:p>
+    <w:p>
+      <w:pPr>
+        <w:ind w:left="360"/>
+        <w:rPr>
+          <w:rFonts w:eastAsia="Times New Roman" w:cstheme="minorHAnsi"/>
+          <w:color w:val="A9B7C6"/>
+          <w:sz w:val="36"/>
+          <w:szCs w:val="36"/>
+          <w:lang w:eastAsia="en-IN"/>
+        </w:rPr>
+      </w:pPr>
+      <w:r>
+        <w:rPr>
+          <w:rFonts w:eastAsia="Times New Roman" w:cstheme="minorHAnsi"/>
+          <w:color w:val="A9B7C6"/>
+          <w:sz w:val="36"/>
+          <w:szCs w:val="36"/>
+          <w:lang w:eastAsia="en-IN"/>
+        </w:rPr>
+        <w:t>Phone Number = 6667740756</w:t>
+      </w:r>
+    </w:p>
+    <w:p>
+      <w:pPr>
+        <w:ind w:left="360"/>
+        <w:rPr>
+          <w:rFonts w:eastAsia="Times New Roman" w:cstheme="minorHAnsi"/>
+          <w:color w:val="A9B7C6"/>
+          <w:sz w:val="36"/>
+          <w:szCs w:val="36"/>
+          <w:lang w:eastAsia="en-IN"/>
+        </w:rPr>
+      </w:pPr>
+      <w:r>
+        <w:rPr>
+          <w:rFonts w:eastAsia="Times New Roman" w:cstheme="minorHAnsi"/>
+          <w:color w:val="A9B7C6"/>
+          <w:sz w:val="36"/>
+          <w:szCs w:val="36"/>
+          <w:lang w:eastAsia="en-IN"/>
+        </w:rPr>
+        <w:t>Bank Account 1 = HDFC</w:t>
+      </w:r>
+    </w:p>
+    <w:p>
+      <w:pPr>
+        <w:ind w:left="360"/>
+        <w:rPr>
+          <w:rFonts w:eastAsia="Times New Roman" w:cstheme="minorHAnsi"/>
+          <w:color w:val="A9B7C6"/>
+          <w:sz w:val="36"/>
+          <w:szCs w:val="36"/>
+          <w:lang w:eastAsia="en-IN"/>
+        </w:rPr>
+      </w:pPr>
+      <w:r>
+        <w:rPr>
+          <w:rFonts w:eastAsia="Times New Roman" w:cstheme="minorHAnsi"/>
+          <w:color w:val="A9B7C6"/>
+          <w:sz w:val="36"/>
+          <w:szCs w:val="36"/>
+          <w:lang w:eastAsia="en-IN"/>
+        </w:rPr>
+        <w:t>Bank Account 2 = AXIS</w:t>
+      </w:r>
+    </w:p>
+    <w:p>
+      <w:pPr>
+        <w:ind w:left="360"/>
+        <w:rPr>
+          <w:rFonts w:eastAsia="Times New Roman" w:cstheme="minorHAnsi"/>
+          <w:color w:val="A9B7C6"/>
+          <w:sz w:val="36"/>
+          <w:szCs w:val="36"/>
+          <w:lang w:eastAsia="en-IN"/>
+        </w:rPr>
+      </w:pPr>
+      <w:r>
+        <w:rPr>
+          <w:rFonts w:eastAsia="Times New Roman" w:cstheme="minorHAnsi"/>
+          <w:color w:val="A9B7C6"/>
+          <w:sz w:val="36"/>
+          <w:szCs w:val="36"/>
+          <w:lang w:eastAsia="en-IN"/>
+        </w:rPr>
+        <w:t>Balance in HDFC= 23500</w:t>
+      </w:r>
+    </w:p>
+    <w:p>
+      <w:pPr>
+        <w:ind w:left="360"/>
+        <w:rPr>
+          <w:rFonts w:eastAsia="Times New Roman" w:cstheme="minorHAnsi"/>
+          <w:color w:val="A9B7C6"/>
+          <w:sz w:val="36"/>
+          <w:szCs w:val="36"/>
+          <w:lang w:eastAsia="en-IN"/>
+        </w:rPr>
+      </w:pPr>
+      <w:r>
+        <w:rPr>
+          <w:rFonts w:eastAsia="Times New Roman" w:cstheme="minorHAnsi"/>
+          <w:color w:val="A9B7C6"/>
+          <w:sz w:val="36"/>
+          <w:szCs w:val="36"/>
+          <w:lang w:eastAsia="en-IN"/>
+        </w:rPr>
+        <w:t>Balance in AXIS= 100000</w:t>
+      </w:r>
+    </w:p>
+    <w:p>
+      <w:pPr>
+        <w:ind w:left="360"/>
+        <w:rPr>
+          <w:rFonts w:eastAsia="Times New Roman" w:cstheme="minorHAnsi"/>
+          <w:color w:val="A9B7C6"/>
+          <w:sz w:val="36"/>
+          <w:szCs w:val="36"/>
+          <w:lang w:eastAsia="en-IN"/>
+        </w:rPr>
+      </w:pPr>
+      <w:r>
+        <w:rPr>
+          <w:rFonts w:eastAsia="Times New Roman" w:cstheme="minorHAnsi"/>
+          <w:color w:val="A9B7C6"/>
+          <w:sz w:val="36"/>
+          <w:szCs w:val="36"/>
+          <w:lang w:eastAsia="en-IN"/>
+        </w:rPr>
+        <w:t xml:space="preserve">You have earned 50000 from </w:t>
+      </w:r>
+      <w:proofErr w:type="spellStart"/>
+      <w:r>
+        <w:rPr>
+          <w:rFonts w:eastAsia="Times New Roman" w:cstheme="minorHAnsi"/>
+          <w:color w:val="A9B7C6"/>
+          <w:sz w:val="36"/>
+          <w:szCs w:val="36"/>
+          <w:lang w:eastAsia="en-IN"/>
+        </w:rPr>
+        <w:t>Salary,Company</w:t>
+      </w:r>
+      <w:proofErr w:type="spellEnd"/>
+      <w:r>
+        <w:rPr>
+          <w:rFonts w:eastAsia="Times New Roman" w:cstheme="minorHAnsi"/>
+          <w:color w:val="A9B7C6"/>
+          <w:sz w:val="36"/>
+          <w:szCs w:val="36"/>
+          <w:lang w:eastAsia="en-IN"/>
+        </w:rPr>
+        <w:t xml:space="preserve"> on 2022-08-31</w:t>
+      </w:r>
+    </w:p>
+    <w:p>
+      <w:pPr>
+        <w:ind w:left="360"/>
+        <w:rPr>
+          <w:rFonts w:eastAsia="Times New Roman" w:cstheme="minorHAnsi"/>
+          <w:color w:val="A9B7C6"/>
+          <w:sz w:val="36"/>
+          <w:szCs w:val="36"/>
+          <w:lang w:eastAsia="en-IN"/>
+        </w:rPr>
+      </w:pPr>
+      <w:r>
+        <w:rPr>
+          <w:rFonts w:eastAsia="Times New Roman" w:cstheme="minorHAnsi"/>
+          <w:color w:val="A9B7C6"/>
+          <w:sz w:val="36"/>
+          <w:szCs w:val="36"/>
+          <w:lang w:eastAsia="en-IN"/>
+        </w:rPr>
+        <w:t xml:space="preserve">You have spent 500 for </w:t>
+      </w:r>
+      <w:proofErr w:type="spellStart"/>
+      <w:r>
+        <w:rPr>
+          <w:rFonts w:eastAsia="Times New Roman" w:cstheme="minorHAnsi"/>
+          <w:color w:val="A9B7C6"/>
+          <w:sz w:val="36"/>
+          <w:szCs w:val="36"/>
+          <w:lang w:eastAsia="en-IN"/>
+        </w:rPr>
+        <w:t>Leisure,Restaurant</w:t>
+      </w:r>
+      <w:proofErr w:type="spellEnd"/>
+      <w:r>
+        <w:rPr>
+          <w:rFonts w:eastAsia="Times New Roman" w:cstheme="minorHAnsi"/>
+          <w:color w:val="A9B7C6"/>
+          <w:sz w:val="36"/>
+          <w:szCs w:val="36"/>
+          <w:lang w:eastAsia="en-IN"/>
+        </w:rPr>
+        <w:t xml:space="preserve"> on 2022-09-01</w:t>
+      </w:r>
+    </w:p>
+    <w:p>
+      <w:pPr>
+        <w:ind w:left="360"/>
+        <w:rPr>
+          <w:rFonts w:eastAsia="Times New Roman" w:cstheme="minorHAnsi"/>
+          <w:color w:val="A9B7C6"/>
+          <w:sz w:val="36"/>
+          <w:szCs w:val="36"/>
+          <w:lang w:eastAsia="en-IN"/>
+        </w:rPr>
+      </w:pPr>
+      <w:r>
+        <w:rPr>
+          <w:rFonts w:eastAsia="Times New Roman" w:cstheme="minorHAnsi"/>
+          <w:color w:val="A9B7C6"/>
+          <w:sz w:val="36"/>
+          <w:szCs w:val="36"/>
+          <w:lang w:eastAsia="en-IN"/>
+        </w:rPr>
+        <w:t xml:space="preserve">You have spent 8000 for </w:t>
+      </w:r>
+      <w:proofErr w:type="spellStart"/>
+      <w:r>
+        <w:rPr>
+          <w:rFonts w:eastAsia="Times New Roman" w:cstheme="minorHAnsi"/>
+          <w:color w:val="A9B7C6"/>
+          <w:sz w:val="36"/>
+          <w:szCs w:val="36"/>
+          <w:lang w:eastAsia="en-IN"/>
+        </w:rPr>
+        <w:t>Leisure,Movie</w:t>
+      </w:r>
+      <w:proofErr w:type="spellEnd"/>
+      <w:r>
+        <w:rPr>
+          <w:rFonts w:eastAsia="Times New Roman" w:cstheme="minorHAnsi"/>
+          <w:color w:val="A9B7C6"/>
+          <w:sz w:val="36"/>
+          <w:szCs w:val="36"/>
+          <w:lang w:eastAsia="en-IN"/>
+        </w:rPr>
+        <w:t xml:space="preserve"> on 2022-09-05</w:t>
+      </w:r>
+    </w:p>
+    <w:p>
+      <w:pPr>
+        <w:ind w:left="360"/>
+        <w:rPr>
+          <w:rFonts w:eastAsia="Times New Roman" w:cstheme="minorHAnsi"/>
+          <w:color w:val="A9B7C6"/>
+          <w:sz w:val="36"/>
+          <w:szCs w:val="36"/>
+          <w:lang w:eastAsia="en-IN"/>
+        </w:rPr>
+      </w:pPr>
+      <w:r>
+        <w:rPr>
+          <w:rFonts w:eastAsia="Times New Roman" w:cstheme="minorHAnsi"/>
+          <w:color w:val="A9B7C6"/>
+          <w:sz w:val="36"/>
+          <w:szCs w:val="36"/>
+          <w:lang w:eastAsia="en-IN"/>
+        </w:rPr>
+        <w:t xml:space="preserve">You have spent 8000 for </w:t>
+      </w:r>
+      <w:proofErr w:type="spellStart"/>
+      <w:r>
+        <w:rPr>
+          <w:rFonts w:eastAsia="Times New Roman" w:cstheme="minorHAnsi"/>
+          <w:color w:val="A9B7C6"/>
+          <w:sz w:val="36"/>
+          <w:szCs w:val="36"/>
+          <w:lang w:eastAsia="en-IN"/>
+        </w:rPr>
+        <w:t>Leisure,Movie</w:t>
+      </w:r>
+      <w:proofErr w:type="spellEnd"/>
+      <w:r>
+        <w:rPr>
+          <w:rFonts w:eastAsia="Times New Roman" w:cstheme="minorHAnsi"/>
+          <w:color w:val="A9B7C6"/>
+          <w:sz w:val="36"/>
+          <w:szCs w:val="36"/>
+          <w:lang w:eastAsia="en-IN"/>
+        </w:rPr>
+        <w:t xml:space="preserve"> on 2022-09-05</w:t>
+      </w:r>
+    </w:p>
+    <w:p>
+      <w:pPr>
+        <w:ind w:left="360"/>
+        <w:rPr>
+          <w:rFonts w:eastAsia="Times New Roman" w:cstheme="minorHAnsi"/>
+          <w:color w:val="A9B7C6"/>
+          <w:sz w:val="36"/>
+          <w:szCs w:val="36"/>
+          <w:lang w:eastAsia="en-IN"/>
+        </w:rPr>
+      </w:pPr>
+      <w:r>
+        <w:rPr>
+          <w:rFonts w:eastAsia="Times New Roman" w:cstheme="minorHAnsi"/>
+          <w:color w:val="A9B7C6"/>
+          <w:sz w:val="36"/>
+          <w:szCs w:val="36"/>
+          <w:lang w:eastAsia="en-IN"/>
+        </w:rPr>
+        <w:t xml:space="preserve">You have invested 8000 in </w:t>
+      </w:r>
+      <w:proofErr w:type="spellStart"/>
+      <w:r>
+        <w:rPr>
+          <w:rFonts w:eastAsia="Times New Roman" w:cstheme="minorHAnsi"/>
+          <w:color w:val="A9B7C6"/>
+          <w:sz w:val="36"/>
+          <w:szCs w:val="36"/>
+          <w:lang w:eastAsia="en-IN"/>
+        </w:rPr>
+        <w:t>Stocks,Zerodha</w:t>
+      </w:r>
+      <w:proofErr w:type="spellEnd"/>
+      <w:r>
+        <w:rPr>
+          <w:rFonts w:eastAsia="Times New Roman" w:cstheme="minorHAnsi"/>
+          <w:color w:val="A9B7C6"/>
+          <w:sz w:val="36"/>
+          <w:szCs w:val="36"/>
+          <w:lang w:eastAsia="en-IN"/>
+        </w:rPr>
+        <w:t xml:space="preserve"> on 2022-09-05</w:t>
+      </w:r>
+    </w:p>
+    <w:p>
+      <w:pPr>
+        <w:ind w:left="360"/>
+        <w:rPr>
+          <w:rFonts w:eastAsia="Times New Roman" w:cstheme="minorHAnsi"/>
+          <w:color w:val="A9B7C6"/>
+          <w:sz w:val="36"/>
+          <w:szCs w:val="36"/>
+          <w:lang w:eastAsia="en-IN"/>
+        </w:rPr>
+      </w:pPr>
+      <w:r>
+        <w:rPr>
+          <w:rFonts w:eastAsia="Times New Roman" w:cstheme="minorHAnsi"/>
+          <w:color w:val="A9B7C6"/>
+          <w:sz w:val="36"/>
+          <w:szCs w:val="36"/>
+          <w:lang w:eastAsia="en-IN"/>
+        </w:rPr>
+        <w:t xml:space="preserve">You have invested 2000 in </w:t>
+      </w:r>
+      <w:proofErr w:type="spellStart"/>
+      <w:r>
+        <w:rPr>
+          <w:rFonts w:eastAsia="Times New Roman" w:cstheme="minorHAnsi"/>
+          <w:color w:val="A9B7C6"/>
+          <w:sz w:val="36"/>
+          <w:szCs w:val="36"/>
+          <w:lang w:eastAsia="en-IN"/>
+        </w:rPr>
+        <w:t>Securities,Gold</w:t>
+      </w:r>
+      <w:proofErr w:type="spellEnd"/>
+      <w:r>
+        <w:rPr>
+          <w:rFonts w:eastAsia="Times New Roman" w:cstheme="minorHAnsi"/>
+          <w:color w:val="A9B7C6"/>
+          <w:sz w:val="36"/>
+          <w:szCs w:val="36"/>
+          <w:lang w:eastAsia="en-IN"/>
+        </w:rPr>
+        <w:t xml:space="preserve"> on 2022-08-24</w:t>
+      </w:r>
     </w:p>
     <w:sectPr>
       <w:type w:val="continuous"/>
@@ -2574,7 +4738,7 @@
         <w:ind w:left="1440" w:hanging="360"/>
       </w:pPr>
     </w:lvl>
-    <w:lvl w:ilvl="2" w:tplc="4009001B" w:tentative="1">
+    <w:lvl w:ilvl="2" w:tplc="4009001B">
       <w:start w:val="1"/>
       <w:numFmt w:val="lowerRoman"/>
       <w:lvlText w:val="%3."/>
@@ -3047,6 +5211,7 @@
   <w:style w:type="character" w:default="1" w:styleId="DefaultParagraphFont">
     <w:name w:val="Default Paragraph Font"/>
     <w:uiPriority w:val="1"/>
+    <w:semiHidden/>
     <w:unhideWhenUsed/>
   </w:style>
   <w:style w:type="table" w:default="1" w:styleId="TableNormal">

</xml_diff>